<commit_message>
Update The Course - Serious Holdem Strategy for Smart Players.docx
</commit_message>
<xml_diff>
--- a/The Course - Serious Holdem Strategy for Smart Players.docx
+++ b/The Course - Serious Holdem Strategy for Smart Players.docx
@@ -1433,15 +1433,7 @@
           <w:szCs w:val="18"/>
         </w:rPr>
         <w:lastRenderedPageBreak/>
-        <w:t>A</w:t>
-      </w:r>
-      <w:r>
-        <w:rPr>
-          <w:rFonts w:ascii="Times New Roman" w:hAnsi="Times New Roman" w:cs="Times New Roman"/>
-          <w:sz w:val="18"/>
-          <w:szCs w:val="18"/>
-        </w:rPr>
-        <w:t xml:space="preserve">t a theoretical level, a perfect player starts out with a bunch of hands. After each betting round, this set of hands gets trimmed down. Finally on the river, the perfect player is left with a relatively few hands that withstood the action. Let’s imagine that the pre-flop, flop, turn, and river percentage </w:t>
+        <w:t xml:space="preserve">At a theoretical level, a perfect player starts out with a bunch of hands. After each betting round, this set of hands gets trimmed down. Finally on the river, the perfect player is left with a relatively few hands that withstood the action. Let’s imagine that the pre-flop, flop, turn, and river percentage </w:t>
       </w:r>
       <w:r>
         <w:rPr>
@@ -1776,7 +1768,29 @@
           <w:sz w:val="18"/>
           <w:szCs w:val="18"/>
         </w:rPr>
-        <w:t>In poker, you make money by catching your opponents playing too many hands on every street</w:t>
+        <w:t xml:space="preserve">In poker, you make money by catching your </w:t>
+      </w:r>
+      <w:proofErr w:type="spellStart"/>
+      <w:r>
+        <w:rPr>
+          <w:rFonts w:ascii="Times New Roman" w:hAnsi="Times New Roman" w:cs="Times New Roman"/>
+          <w:b/>
+          <w:bCs/>
+          <w:sz w:val="18"/>
+          <w:szCs w:val="18"/>
+        </w:rPr>
+        <w:t>opponents</w:t>
+      </w:r>
+      <w:proofErr w:type="spellEnd"/>
+      <w:r>
+        <w:rPr>
+          <w:rFonts w:ascii="Times New Roman" w:hAnsi="Times New Roman" w:cs="Times New Roman"/>
+          <w:b/>
+          <w:bCs/>
+          <w:sz w:val="18"/>
+          <w:szCs w:val="18"/>
+        </w:rPr>
+        <w:t xml:space="preserve"> playing too many hands on every street</w:t>
       </w:r>
       <w:r>
         <w:rPr>
@@ -1923,7 +1937,25 @@
           <w:sz w:val="18"/>
           <w:szCs w:val="18"/>
         </w:rPr>
-        <w:t xml:space="preserve"> while it’s safe to assume that your opponents </w:t>
+        <w:t xml:space="preserve"> while it’s safe to assume that your </w:t>
+      </w:r>
+      <w:proofErr w:type="spellStart"/>
+      <w:r>
+        <w:rPr>
+          <w:rFonts w:ascii="Times New Roman" w:hAnsi="Times New Roman" w:cs="Times New Roman"/>
+          <w:sz w:val="18"/>
+          <w:szCs w:val="18"/>
+        </w:rPr>
+        <w:t>opponents</w:t>
+      </w:r>
+      <w:proofErr w:type="spellEnd"/>
+      <w:r>
+        <w:rPr>
+          <w:rFonts w:ascii="Times New Roman" w:hAnsi="Times New Roman" w:cs="Times New Roman"/>
+          <w:sz w:val="18"/>
+          <w:szCs w:val="18"/>
+        </w:rPr>
+        <w:t xml:space="preserve"> </w:t>
       </w:r>
       <w:r>
         <w:rPr>
@@ -2495,7 +2527,35 @@
           <w:sz w:val="18"/>
           <w:szCs w:val="18"/>
         </w:rPr>
-        <w:t>You can’t play the same way your opponents play and expect to win</w:t>
+        <w:t xml:space="preserve">You can’t play the same way your </w:t>
+      </w:r>
+      <w:proofErr w:type="spellStart"/>
+      <w:r>
+        <w:rPr>
+          <w:rFonts w:ascii="Times New Roman" w:hAnsi="Times New Roman" w:cs="Times New Roman"/>
+          <w:b/>
+          <w:bCs/>
+          <w:i/>
+          <w:iCs/>
+          <w:color w:val="4472C4" w:themeColor="accent1"/>
+          <w:sz w:val="18"/>
+          <w:szCs w:val="18"/>
+        </w:rPr>
+        <w:t>opponents</w:t>
+      </w:r>
+      <w:proofErr w:type="spellEnd"/>
+      <w:r>
+        <w:rPr>
+          <w:rFonts w:ascii="Times New Roman" w:hAnsi="Times New Roman" w:cs="Times New Roman"/>
+          <w:b/>
+          <w:bCs/>
+          <w:i/>
+          <w:iCs/>
+          <w:color w:val="4472C4" w:themeColor="accent1"/>
+          <w:sz w:val="18"/>
+          <w:szCs w:val="18"/>
+        </w:rPr>
+        <w:t xml:space="preserve"> play and expect to win</w:t>
       </w:r>
       <w:r>
         <w:rPr>
@@ -2562,7 +2622,25 @@
           <w:sz w:val="18"/>
           <w:szCs w:val="18"/>
         </w:rPr>
-        <w:t>It comes from betting and raising when your opponents play too many hands.</w:t>
+        <w:t xml:space="preserve">It comes from betting and raising when your </w:t>
+      </w:r>
+      <w:proofErr w:type="spellStart"/>
+      <w:r>
+        <w:rPr>
+          <w:rFonts w:ascii="Times New Roman" w:hAnsi="Times New Roman" w:cs="Times New Roman"/>
+          <w:sz w:val="18"/>
+          <w:szCs w:val="18"/>
+        </w:rPr>
+        <w:t>opponents</w:t>
+      </w:r>
+      <w:proofErr w:type="spellEnd"/>
+      <w:r>
+        <w:rPr>
+          <w:rFonts w:ascii="Times New Roman" w:hAnsi="Times New Roman" w:cs="Times New Roman"/>
+          <w:sz w:val="18"/>
+          <w:szCs w:val="18"/>
+        </w:rPr>
+        <w:t xml:space="preserve"> play too many hands.</w:t>
       </w:r>
     </w:p>
     <w:p>
@@ -2680,15 +2758,7 @@
           <w:sz w:val="18"/>
           <w:szCs w:val="18"/>
         </w:rPr>
-        <w:t>) when you bet with cards that have superior range-over-range equity. For example, T9s+ has far better range equity that 72o+</w:t>
-      </w:r>
-      <w:r>
-        <w:rPr>
-          <w:rFonts w:ascii="Times New Roman" w:hAnsi="Times New Roman" w:cs="Times New Roman"/>
-          <w:sz w:val="18"/>
-          <w:szCs w:val="18"/>
-        </w:rPr>
-        <w:t>.</w:t>
+        <w:t>) when you bet with cards that have superior range-over-range equity. For example, T9s+ has far better range equity that 72o+.</w:t>
       </w:r>
     </w:p>
     <w:p>
@@ -3181,7 +3251,25 @@
           <w:sz w:val="18"/>
           <w:szCs w:val="18"/>
         </w:rPr>
-        <w:t>Connectedness can substitute for big cards to makes hands like 98s and 65s playable. Offsuit connected hands like 98o are rarely playable in a typical 9- or 10- handed live no-limit game.</w:t>
+        <w:t xml:space="preserve">Connectedness can substitute for big cards to makes hands like 98s and 65s playable. </w:t>
+      </w:r>
+      <w:proofErr w:type="spellStart"/>
+      <w:r>
+        <w:rPr>
+          <w:rFonts w:ascii="Times New Roman" w:hAnsi="Times New Roman" w:cs="Times New Roman"/>
+          <w:sz w:val="18"/>
+          <w:szCs w:val="18"/>
+        </w:rPr>
+        <w:t>Offsuit</w:t>
+      </w:r>
+      <w:proofErr w:type="spellEnd"/>
+      <w:r>
+        <w:rPr>
+          <w:rFonts w:ascii="Times New Roman" w:hAnsi="Times New Roman" w:cs="Times New Roman"/>
+          <w:sz w:val="18"/>
+          <w:szCs w:val="18"/>
+        </w:rPr>
+        <w:t xml:space="preserve"> connected hands like 98o are rarely playable in a typical 9- or 10- handed live no-limit game.</w:t>
       </w:r>
     </w:p>
     <w:p>
@@ -3472,7 +3560,25 @@
           <w:sz w:val="18"/>
           <w:szCs w:val="18"/>
         </w:rPr>
-        <w:t>On many boards, the threat you could be holding a set is what gives your aggressive betting much of its power. If you decided to stop playing small pairs and told your opponents so, you’d be unable to play aggressively with any real effect on those boards with two or three small cards.</w:t>
+        <w:t xml:space="preserve">On many boards, the threat you could be holding a set is what gives your aggressive betting much of its power. If you decided to stop playing small pairs and told your </w:t>
+      </w:r>
+      <w:proofErr w:type="spellStart"/>
+      <w:r>
+        <w:rPr>
+          <w:rFonts w:ascii="Times New Roman" w:hAnsi="Times New Roman" w:cs="Times New Roman"/>
+          <w:sz w:val="18"/>
+          <w:szCs w:val="18"/>
+        </w:rPr>
+        <w:t>opponents</w:t>
+      </w:r>
+      <w:proofErr w:type="spellEnd"/>
+      <w:r>
+        <w:rPr>
+          <w:rFonts w:ascii="Times New Roman" w:hAnsi="Times New Roman" w:cs="Times New Roman"/>
+          <w:sz w:val="18"/>
+          <w:szCs w:val="18"/>
+        </w:rPr>
+        <w:t xml:space="preserve"> so, you’d be unable to play aggressively with any real effect on those boards with two or three small cards.</w:t>
       </w:r>
     </w:p>
     <w:p>
@@ -3554,7 +3660,25 @@
           <w:sz w:val="18"/>
           <w:szCs w:val="18"/>
         </w:rPr>
-        <w:t>, the actual goal of pre-flop play is to get yourself into situations where you can take advantage of the errors your opponents make. The biggest error being time and again of giving too much action with too many hands.</w:t>
+        <w:t xml:space="preserve">, the actual goal of pre-flop play is to get yourself into situations where you can take advantage of the errors your </w:t>
+      </w:r>
+      <w:proofErr w:type="spellStart"/>
+      <w:r>
+        <w:rPr>
+          <w:rFonts w:ascii="Times New Roman" w:hAnsi="Times New Roman" w:cs="Times New Roman"/>
+          <w:sz w:val="18"/>
+          <w:szCs w:val="18"/>
+        </w:rPr>
+        <w:t>opponents</w:t>
+      </w:r>
+      <w:proofErr w:type="spellEnd"/>
+      <w:r>
+        <w:rPr>
+          <w:rFonts w:ascii="Times New Roman" w:hAnsi="Times New Roman" w:cs="Times New Roman"/>
+          <w:sz w:val="18"/>
+          <w:szCs w:val="18"/>
+        </w:rPr>
+        <w:t xml:space="preserve"> make. The biggest error being time and again of giving too much action with too many hands.</w:t>
       </w:r>
     </w:p>
     <w:p>
@@ -3684,7 +3808,25 @@
           <w:sz w:val="18"/>
           <w:szCs w:val="18"/>
         </w:rPr>
-        <w:t xml:space="preserve">The biggest error your opponents consistently make preflop is they play too many hands. After the flop, your opponents will </w:t>
+        <w:t xml:space="preserve">The biggest error your </w:t>
+      </w:r>
+      <w:proofErr w:type="spellStart"/>
+      <w:r>
+        <w:rPr>
+          <w:rFonts w:ascii="Times New Roman" w:hAnsi="Times New Roman" w:cs="Times New Roman"/>
+          <w:sz w:val="18"/>
+          <w:szCs w:val="18"/>
+        </w:rPr>
+        <w:t>opponents</w:t>
+      </w:r>
+      <w:proofErr w:type="spellEnd"/>
+      <w:r>
+        <w:rPr>
+          <w:rFonts w:ascii="Times New Roman" w:hAnsi="Times New Roman" w:cs="Times New Roman"/>
+          <w:sz w:val="18"/>
+          <w:szCs w:val="18"/>
+        </w:rPr>
+        <w:t xml:space="preserve"> consistently make preflop is they play too many hands. After the flop, your opponents will </w:t>
       </w:r>
       <w:r>
         <w:rPr>
@@ -3910,23 +4052,7 @@
           <w:sz w:val="18"/>
           <w:szCs w:val="18"/>
         </w:rPr>
-        <w:t>If you opponent is a chronic limper, then a raise from that opponent basically bifurcates their range into limping hands and raising hands</w:t>
-      </w:r>
-      <w:r>
-        <w:rPr>
-          <w:rFonts w:ascii="Times New Roman" w:hAnsi="Times New Roman" w:cs="Times New Roman"/>
-          <w:sz w:val="18"/>
-          <w:szCs w:val="18"/>
-        </w:rPr>
-        <w:t>.</w:t>
-      </w:r>
-      <w:r>
-        <w:rPr>
-          <w:rFonts w:ascii="Times New Roman" w:hAnsi="Times New Roman" w:cs="Times New Roman"/>
-          <w:sz w:val="18"/>
-          <w:szCs w:val="18"/>
-        </w:rPr>
-        <w:t xml:space="preserve"> Subsequently, you get out of the way of raised hands from this opponent and raise their limped hands ruthlessly.</w:t>
+        <w:t>If you opponent is a chronic limper, then a raise from that opponent basically bifurcates their range into limping hands and raising hands. Subsequently, you get out of the way of raised hands from this opponent and raise their limped hands ruthlessly.</w:t>
       </w:r>
     </w:p>
     <w:p>
@@ -3988,7 +4114,61 @@
           <w:sz w:val="18"/>
           <w:szCs w:val="18"/>
         </w:rPr>
-        <w:t>“Aggros” raise every time preflop. However, unlike “ABCs”, the aggros’ primary leak is they play too many hand preflop. Validate your profiling by observing hands they reveal at showdown. If validated, either raise these players ruthlessly preflop or call their preflop raises and attack them postflop.</w:t>
+        <w:t>“</w:t>
+      </w:r>
+      <w:proofErr w:type="spellStart"/>
+      <w:r>
+        <w:rPr>
+          <w:rFonts w:ascii="Times New Roman" w:hAnsi="Times New Roman" w:cs="Times New Roman"/>
+          <w:sz w:val="18"/>
+          <w:szCs w:val="18"/>
+        </w:rPr>
+        <w:t>Aggros</w:t>
+      </w:r>
+      <w:proofErr w:type="spellEnd"/>
+      <w:r>
+        <w:rPr>
+          <w:rFonts w:ascii="Times New Roman" w:hAnsi="Times New Roman" w:cs="Times New Roman"/>
+          <w:sz w:val="18"/>
+          <w:szCs w:val="18"/>
+        </w:rPr>
+        <w:t xml:space="preserve">” raise every time preflop. However, unlike “ABCs”, the </w:t>
+      </w:r>
+      <w:proofErr w:type="spellStart"/>
+      <w:r>
+        <w:rPr>
+          <w:rFonts w:ascii="Times New Roman" w:hAnsi="Times New Roman" w:cs="Times New Roman"/>
+          <w:sz w:val="18"/>
+          <w:szCs w:val="18"/>
+        </w:rPr>
+        <w:t>aggros’</w:t>
+      </w:r>
+      <w:proofErr w:type="spellEnd"/>
+      <w:r>
+        <w:rPr>
+          <w:rFonts w:ascii="Times New Roman" w:hAnsi="Times New Roman" w:cs="Times New Roman"/>
+          <w:sz w:val="18"/>
+          <w:szCs w:val="18"/>
+        </w:rPr>
+        <w:t xml:space="preserve"> primary leak is they play too many hand preflop. Validate your profiling by observing hands they reveal at showdown. If validated, either raise these players ruthlessly preflop or call their preflop raises and attack them </w:t>
+      </w:r>
+      <w:proofErr w:type="spellStart"/>
+      <w:r>
+        <w:rPr>
+          <w:rFonts w:ascii="Times New Roman" w:hAnsi="Times New Roman" w:cs="Times New Roman"/>
+          <w:sz w:val="18"/>
+          <w:szCs w:val="18"/>
+        </w:rPr>
+        <w:t>postflop</w:t>
+      </w:r>
+      <w:proofErr w:type="spellEnd"/>
+      <w:r>
+        <w:rPr>
+          <w:rFonts w:ascii="Times New Roman" w:hAnsi="Times New Roman" w:cs="Times New Roman"/>
+          <w:sz w:val="18"/>
+          <w:szCs w:val="18"/>
+        </w:rPr>
+        <w:t>.</w:t>
       </w:r>
     </w:p>
     <w:p>
@@ -4078,15 +4258,7 @@
           <w:sz w:val="18"/>
           <w:szCs w:val="18"/>
         </w:rPr>
-        <w:t>preflop</w:t>
-      </w:r>
-      <w:r>
-        <w:rPr>
-          <w:rFonts w:ascii="Times New Roman" w:hAnsi="Times New Roman" w:cs="Times New Roman"/>
-          <w:sz w:val="18"/>
-          <w:szCs w:val="18"/>
-        </w:rPr>
-        <w:t>.</w:t>
+        <w:t>preflop.</w:t>
       </w:r>
     </w:p>
     <w:p>
@@ -4187,6 +4359,15 @@
         </w:rPr>
         <w:t>Early Position</w:t>
       </w:r>
+      <w:r>
+        <w:rPr>
+          <w:b/>
+          <w:bCs/>
+          <w:sz w:val="20"/>
+          <w:szCs w:val="20"/>
+        </w:rPr>
+        <w:t>, Cutoff, and Button</w:t>
+      </w:r>
     </w:p>
     <w:p>
       <w:pPr>
@@ -4222,6 +4403,1689 @@
           <w:szCs w:val="18"/>
         </w:rPr>
         <w:t xml:space="preserve"> MUO:</w:t>
+      </w:r>
+    </w:p>
+    <w:tbl>
+      <w:tblPr>
+        <w:tblStyle w:val="GridTable4-Accent1"/>
+        <w:tblW w:w="8256" w:type="dxa"/>
+        <w:tblInd w:w="715" w:type="dxa"/>
+        <w:tblLook w:val="04A0" w:firstRow="1" w:lastRow="0" w:firstColumn="1" w:lastColumn="0" w:noHBand="0" w:noVBand="1"/>
+      </w:tblPr>
+      <w:tblGrid>
+        <w:gridCol w:w="1497"/>
+        <w:gridCol w:w="753"/>
+        <w:gridCol w:w="753"/>
+        <w:gridCol w:w="753"/>
+        <w:gridCol w:w="1080"/>
+        <w:gridCol w:w="1080"/>
+        <w:gridCol w:w="1170"/>
+        <w:gridCol w:w="1170"/>
+      </w:tblGrid>
+      <w:tr>
+        <w:trPr>
+          <w:cnfStyle w:val="100000000000" w:firstRow="1" w:lastRow="0" w:firstColumn="0" w:lastColumn="0" w:oddVBand="0" w:evenVBand="0" w:oddHBand="0" w:evenHBand="0" w:firstRowFirstColumn="0" w:firstRowLastColumn="0" w:lastRowFirstColumn="0" w:lastRowLastColumn="0"/>
+          <w:trHeight w:val="521"/>
+        </w:trPr>
+        <w:tc>
+          <w:tcPr>
+            <w:cnfStyle w:val="001000000000" w:firstRow="0" w:lastRow="0" w:firstColumn="1" w:lastColumn="0" w:oddVBand="0" w:evenVBand="0" w:oddHBand="0" w:evenHBand="0" w:firstRowFirstColumn="0" w:firstRowLastColumn="0" w:lastRowFirstColumn="0" w:lastRowLastColumn="0"/>
+            <w:tcW w:w="1497" w:type="dxa"/>
+          </w:tcPr>
+          <w:p>
+            <w:pPr>
+              <w:pStyle w:val="NoSpacing"/>
+              <w:spacing w:before="60"/>
+              <w:jc w:val="center"/>
+              <w:rPr>
+                <w:b w:val="0"/>
+                <w:bCs w:val="0"/>
+                <w:sz w:val="16"/>
+                <w:szCs w:val="16"/>
+              </w:rPr>
+            </w:pPr>
+            <w:r>
+              <w:rPr>
+                <w:b w:val="0"/>
+                <w:bCs w:val="0"/>
+                <w:sz w:val="16"/>
+                <w:szCs w:val="16"/>
+              </w:rPr>
+              <w:t>Hands</w:t>
+            </w:r>
+          </w:p>
+        </w:tc>
+        <w:tc>
+          <w:tcPr>
+            <w:tcW w:w="753" w:type="dxa"/>
+          </w:tcPr>
+          <w:p>
+            <w:pPr>
+              <w:pStyle w:val="NoSpacing"/>
+              <w:spacing w:before="60"/>
+              <w:jc w:val="center"/>
+              <w:cnfStyle w:val="100000000000" w:firstRow="1" w:lastRow="0" w:firstColumn="0" w:lastColumn="0" w:oddVBand="0" w:evenVBand="0" w:oddHBand="0" w:evenHBand="0" w:firstRowFirstColumn="0" w:firstRowLastColumn="0" w:lastRowFirstColumn="0" w:lastRowLastColumn="0"/>
+              <w:rPr>
+                <w:b w:val="0"/>
+                <w:bCs w:val="0"/>
+                <w:sz w:val="16"/>
+                <w:szCs w:val="16"/>
+              </w:rPr>
+            </w:pPr>
+            <w:r>
+              <w:rPr>
+                <w:b w:val="0"/>
+                <w:bCs w:val="0"/>
+                <w:sz w:val="16"/>
+                <w:szCs w:val="16"/>
+              </w:rPr>
+              <w:t>Position</w:t>
+            </w:r>
+          </w:p>
+        </w:tc>
+        <w:tc>
+          <w:tcPr>
+            <w:tcW w:w="753" w:type="dxa"/>
+          </w:tcPr>
+          <w:p>
+            <w:pPr>
+              <w:pStyle w:val="NoSpacing"/>
+              <w:spacing w:before="60"/>
+              <w:jc w:val="center"/>
+              <w:cnfStyle w:val="100000000000" w:firstRow="1" w:lastRow="0" w:firstColumn="0" w:lastColumn="0" w:oddVBand="0" w:evenVBand="0" w:oddHBand="0" w:evenHBand="0" w:firstRowFirstColumn="0" w:firstRowLastColumn="0" w:lastRowFirstColumn="0" w:lastRowLastColumn="0"/>
+              <w:rPr>
+                <w:b w:val="0"/>
+                <w:bCs w:val="0"/>
+                <w:sz w:val="16"/>
+                <w:szCs w:val="16"/>
+              </w:rPr>
+            </w:pPr>
+            <w:r>
+              <w:rPr>
+                <w:b w:val="0"/>
+                <w:bCs w:val="0"/>
+                <w:sz w:val="16"/>
+                <w:szCs w:val="16"/>
+              </w:rPr>
+              <w:t>Your Action</w:t>
+            </w:r>
+          </w:p>
+        </w:tc>
+        <w:tc>
+          <w:tcPr>
+            <w:tcW w:w="753" w:type="dxa"/>
+          </w:tcPr>
+          <w:p>
+            <w:pPr>
+              <w:pStyle w:val="NoSpacing"/>
+              <w:spacing w:before="60"/>
+              <w:jc w:val="center"/>
+              <w:cnfStyle w:val="100000000000" w:firstRow="1" w:lastRow="0" w:firstColumn="0" w:lastColumn="0" w:oddVBand="0" w:evenVBand="0" w:oddHBand="0" w:evenHBand="0" w:firstRowFirstColumn="0" w:firstRowLastColumn="0" w:lastRowFirstColumn="0" w:lastRowLastColumn="0"/>
+              <w:rPr>
+                <w:b w:val="0"/>
+                <w:bCs w:val="0"/>
+                <w:sz w:val="16"/>
+                <w:szCs w:val="16"/>
+              </w:rPr>
+            </w:pPr>
+            <w:r>
+              <w:rPr>
+                <w:b w:val="0"/>
+                <w:bCs w:val="0"/>
+                <w:sz w:val="16"/>
+                <w:szCs w:val="16"/>
+              </w:rPr>
+              <w:t>Combos</w:t>
+            </w:r>
+          </w:p>
+        </w:tc>
+        <w:tc>
+          <w:tcPr>
+            <w:tcW w:w="1080" w:type="dxa"/>
+          </w:tcPr>
+          <w:p>
+            <w:pPr>
+              <w:pStyle w:val="NoSpacing"/>
+              <w:spacing w:before="60"/>
+              <w:jc w:val="center"/>
+              <w:cnfStyle w:val="100000000000" w:firstRow="1" w:lastRow="0" w:firstColumn="0" w:lastColumn="0" w:oddVBand="0" w:evenVBand="0" w:oddHBand="0" w:evenHBand="0" w:firstRowFirstColumn="0" w:firstRowLastColumn="0" w:lastRowFirstColumn="0" w:lastRowLastColumn="0"/>
+              <w:rPr>
+                <w:b w:val="0"/>
+                <w:bCs w:val="0"/>
+                <w:sz w:val="16"/>
+                <w:szCs w:val="16"/>
+              </w:rPr>
+            </w:pPr>
+            <w:r>
+              <w:rPr>
+                <w:b w:val="0"/>
+                <w:bCs w:val="0"/>
+                <w:sz w:val="16"/>
+                <w:szCs w:val="16"/>
+              </w:rPr>
+              <w:t>Cumulative Combos</w:t>
+            </w:r>
+          </w:p>
+        </w:tc>
+        <w:tc>
+          <w:tcPr>
+            <w:tcW w:w="1080" w:type="dxa"/>
+          </w:tcPr>
+          <w:p>
+            <w:pPr>
+              <w:pStyle w:val="NoSpacing"/>
+              <w:spacing w:before="60"/>
+              <w:jc w:val="center"/>
+              <w:cnfStyle w:val="100000000000" w:firstRow="1" w:lastRow="0" w:firstColumn="0" w:lastColumn="0" w:oddVBand="0" w:evenVBand="0" w:oddHBand="0" w:evenHBand="0" w:firstRowFirstColumn="0" w:firstRowLastColumn="0" w:lastRowFirstColumn="0" w:lastRowLastColumn="0"/>
+              <w:rPr>
+                <w:b w:val="0"/>
+                <w:bCs w:val="0"/>
+                <w:sz w:val="16"/>
+                <w:szCs w:val="16"/>
+              </w:rPr>
+            </w:pPr>
+            <w:r>
+              <w:rPr>
+                <w:b w:val="0"/>
+                <w:bCs w:val="0"/>
+                <w:sz w:val="16"/>
+                <w:szCs w:val="16"/>
+              </w:rPr>
+              <w:t>% Given Position</w:t>
+            </w:r>
+          </w:p>
+        </w:tc>
+        <w:tc>
+          <w:tcPr>
+            <w:tcW w:w="1170" w:type="dxa"/>
+          </w:tcPr>
+          <w:p>
+            <w:pPr>
+              <w:pStyle w:val="NoSpacing"/>
+              <w:spacing w:before="60"/>
+              <w:jc w:val="center"/>
+              <w:cnfStyle w:val="100000000000" w:firstRow="1" w:lastRow="0" w:firstColumn="0" w:lastColumn="0" w:oddVBand="0" w:evenVBand="0" w:oddHBand="0" w:evenHBand="0" w:firstRowFirstColumn="0" w:firstRowLastColumn="0" w:lastRowFirstColumn="0" w:lastRowLastColumn="0"/>
+              <w:rPr>
+                <w:b w:val="0"/>
+                <w:bCs w:val="0"/>
+                <w:sz w:val="16"/>
+                <w:szCs w:val="16"/>
+              </w:rPr>
+            </w:pPr>
+            <w:r>
+              <w:rPr>
+                <w:b w:val="0"/>
+                <w:bCs w:val="0"/>
+                <w:sz w:val="16"/>
+                <w:szCs w:val="16"/>
+              </w:rPr>
+              <w:t>Frequency</w:t>
+            </w:r>
+          </w:p>
+        </w:tc>
+        <w:tc>
+          <w:tcPr>
+            <w:tcW w:w="1170" w:type="dxa"/>
+          </w:tcPr>
+          <w:p>
+            <w:pPr>
+              <w:pStyle w:val="NoSpacing"/>
+              <w:spacing w:before="60"/>
+              <w:jc w:val="center"/>
+              <w:cnfStyle w:val="100000000000" w:firstRow="1" w:lastRow="0" w:firstColumn="0" w:lastColumn="0" w:oddVBand="0" w:evenVBand="0" w:oddHBand="0" w:evenHBand="0" w:firstRowFirstColumn="0" w:firstRowLastColumn="0" w:lastRowFirstColumn="0" w:lastRowLastColumn="0"/>
+              <w:rPr>
+                <w:b w:val="0"/>
+                <w:bCs w:val="0"/>
+                <w:sz w:val="16"/>
+                <w:szCs w:val="16"/>
+              </w:rPr>
+            </w:pPr>
+            <w:r>
+              <w:rPr>
+                <w:b w:val="0"/>
+                <w:bCs w:val="0"/>
+                <w:sz w:val="16"/>
+                <w:szCs w:val="16"/>
+              </w:rPr>
+              <w:t>Cumulative Frequency</w:t>
+            </w:r>
+          </w:p>
+        </w:tc>
+      </w:tr>
+      <w:tr>
+        <w:trPr>
+          <w:cnfStyle w:val="000000100000" w:firstRow="0" w:lastRow="0" w:firstColumn="0" w:lastColumn="0" w:oddVBand="0" w:evenVBand="0" w:oddHBand="1" w:evenHBand="0" w:firstRowFirstColumn="0" w:firstRowLastColumn="0" w:lastRowFirstColumn="0" w:lastRowLastColumn="0"/>
+          <w:trHeight w:val="346"/>
+        </w:trPr>
+        <w:tc>
+          <w:tcPr>
+            <w:cnfStyle w:val="001000000000" w:firstRow="0" w:lastRow="0" w:firstColumn="1" w:lastColumn="0" w:oddVBand="0" w:evenVBand="0" w:oddHBand="0" w:evenHBand="0" w:firstRowFirstColumn="0" w:firstRowLastColumn="0" w:lastRowFirstColumn="0" w:lastRowLastColumn="0"/>
+            <w:tcW w:w="1497" w:type="dxa"/>
+          </w:tcPr>
+          <w:p>
+            <w:pPr>
+              <w:pStyle w:val="NoSpacing"/>
+              <w:spacing w:before="60"/>
+              <w:jc w:val="center"/>
+              <w:rPr>
+                <w:sz w:val="16"/>
+                <w:szCs w:val="16"/>
+              </w:rPr>
+            </w:pPr>
+            <w:r>
+              <w:rPr>
+                <w:sz w:val="16"/>
+                <w:szCs w:val="16"/>
+              </w:rPr>
+              <w:t>22+</w:t>
+            </w:r>
+          </w:p>
+        </w:tc>
+        <w:tc>
+          <w:tcPr>
+            <w:tcW w:w="753" w:type="dxa"/>
+          </w:tcPr>
+          <w:p>
+            <w:pPr>
+              <w:pStyle w:val="NoSpacing"/>
+              <w:spacing w:before="60"/>
+              <w:jc w:val="center"/>
+              <w:cnfStyle w:val="000000100000" w:firstRow="0" w:lastRow="0" w:firstColumn="0" w:lastColumn="0" w:oddVBand="0" w:evenVBand="0" w:oddHBand="1" w:evenHBand="0" w:firstRowFirstColumn="0" w:firstRowLastColumn="0" w:lastRowFirstColumn="0" w:lastRowLastColumn="0"/>
+              <w:rPr>
+                <w:sz w:val="16"/>
+                <w:szCs w:val="16"/>
+              </w:rPr>
+            </w:pPr>
+            <w:r>
+              <w:rPr>
+                <w:sz w:val="16"/>
+                <w:szCs w:val="16"/>
+              </w:rPr>
+              <w:t>EP</w:t>
+            </w:r>
+          </w:p>
+        </w:tc>
+        <w:tc>
+          <w:tcPr>
+            <w:tcW w:w="753" w:type="dxa"/>
+          </w:tcPr>
+          <w:p>
+            <w:pPr>
+              <w:pStyle w:val="NoSpacing"/>
+              <w:spacing w:before="60"/>
+              <w:jc w:val="center"/>
+              <w:cnfStyle w:val="000000100000" w:firstRow="0" w:lastRow="0" w:firstColumn="0" w:lastColumn="0" w:oddVBand="0" w:evenVBand="0" w:oddHBand="1" w:evenHBand="0" w:firstRowFirstColumn="0" w:firstRowLastColumn="0" w:lastRowFirstColumn="0" w:lastRowLastColumn="0"/>
+              <w:rPr>
+                <w:sz w:val="16"/>
+                <w:szCs w:val="16"/>
+              </w:rPr>
+            </w:pPr>
+            <w:r>
+              <w:rPr>
+                <w:sz w:val="16"/>
+                <w:szCs w:val="16"/>
+              </w:rPr>
+              <w:t>RFI</w:t>
+            </w:r>
+          </w:p>
+        </w:tc>
+        <w:tc>
+          <w:tcPr>
+            <w:tcW w:w="753" w:type="dxa"/>
+          </w:tcPr>
+          <w:p>
+            <w:pPr>
+              <w:pStyle w:val="NoSpacing"/>
+              <w:spacing w:before="60"/>
+              <w:jc w:val="center"/>
+              <w:cnfStyle w:val="000000100000" w:firstRow="0" w:lastRow="0" w:firstColumn="0" w:lastColumn="0" w:oddVBand="0" w:evenVBand="0" w:oddHBand="1" w:evenHBand="0" w:firstRowFirstColumn="0" w:firstRowLastColumn="0" w:lastRowFirstColumn="0" w:lastRowLastColumn="0"/>
+              <w:rPr>
+                <w:sz w:val="16"/>
+                <w:szCs w:val="16"/>
+              </w:rPr>
+            </w:pPr>
+            <w:r>
+              <w:rPr>
+                <w:sz w:val="16"/>
+                <w:szCs w:val="16"/>
+              </w:rPr>
+              <w:t>78</w:t>
+            </w:r>
+          </w:p>
+        </w:tc>
+        <w:tc>
+          <w:tcPr>
+            <w:tcW w:w="1080" w:type="dxa"/>
+          </w:tcPr>
+          <w:p>
+            <w:pPr>
+              <w:pStyle w:val="NoSpacing"/>
+              <w:spacing w:before="60"/>
+              <w:jc w:val="center"/>
+              <w:cnfStyle w:val="000000100000" w:firstRow="0" w:lastRow="0" w:firstColumn="0" w:lastColumn="0" w:oddVBand="0" w:evenVBand="0" w:oddHBand="1" w:evenHBand="0" w:firstRowFirstColumn="0" w:firstRowLastColumn="0" w:lastRowFirstColumn="0" w:lastRowLastColumn="0"/>
+              <w:rPr>
+                <w:b/>
+                <w:bCs/>
+                <w:sz w:val="16"/>
+                <w:szCs w:val="16"/>
+              </w:rPr>
+            </w:pPr>
+            <w:r>
+              <w:rPr>
+                <w:sz w:val="16"/>
+                <w:szCs w:val="16"/>
+              </w:rPr>
+              <w:t>78</w:t>
+            </w:r>
+          </w:p>
+        </w:tc>
+        <w:tc>
+          <w:tcPr>
+            <w:tcW w:w="1080" w:type="dxa"/>
+          </w:tcPr>
+          <w:p>
+            <w:pPr>
+              <w:pStyle w:val="NoSpacing"/>
+              <w:spacing w:before="60"/>
+              <w:jc w:val="center"/>
+              <w:cnfStyle w:val="000000100000" w:firstRow="0" w:lastRow="0" w:firstColumn="0" w:lastColumn="0" w:oddVBand="0" w:evenVBand="0" w:oddHBand="1" w:evenHBand="0" w:firstRowFirstColumn="0" w:firstRowLastColumn="0" w:lastRowFirstColumn="0" w:lastRowLastColumn="0"/>
+              <w:rPr>
+                <w:sz w:val="16"/>
+                <w:szCs w:val="16"/>
+              </w:rPr>
+            </w:pPr>
+            <w:r>
+              <w:rPr>
+                <w:sz w:val="16"/>
+                <w:szCs w:val="16"/>
+              </w:rPr>
+              <w:t>41%</w:t>
+            </w:r>
+          </w:p>
+        </w:tc>
+        <w:tc>
+          <w:tcPr>
+            <w:tcW w:w="1170" w:type="dxa"/>
+          </w:tcPr>
+          <w:p>
+            <w:pPr>
+              <w:pStyle w:val="NoSpacing"/>
+              <w:spacing w:before="60"/>
+              <w:jc w:val="center"/>
+              <w:cnfStyle w:val="000000100000" w:firstRow="0" w:lastRow="0" w:firstColumn="0" w:lastColumn="0" w:oddVBand="0" w:evenVBand="0" w:oddHBand="1" w:evenHBand="0" w:firstRowFirstColumn="0" w:firstRowLastColumn="0" w:lastRowFirstColumn="0" w:lastRowLastColumn="0"/>
+              <w:rPr>
+                <w:sz w:val="16"/>
+                <w:szCs w:val="16"/>
+              </w:rPr>
+            </w:pPr>
+            <w:r>
+              <w:rPr>
+                <w:sz w:val="16"/>
+                <w:szCs w:val="16"/>
+              </w:rPr>
+              <w:t>5.9%</w:t>
+            </w:r>
+          </w:p>
+        </w:tc>
+        <w:tc>
+          <w:tcPr>
+            <w:tcW w:w="1170" w:type="dxa"/>
+          </w:tcPr>
+          <w:p>
+            <w:pPr>
+              <w:pStyle w:val="NoSpacing"/>
+              <w:spacing w:before="60"/>
+              <w:jc w:val="center"/>
+              <w:cnfStyle w:val="000000100000" w:firstRow="0" w:lastRow="0" w:firstColumn="0" w:lastColumn="0" w:oddVBand="0" w:evenVBand="0" w:oddHBand="1" w:evenHBand="0" w:firstRowFirstColumn="0" w:firstRowLastColumn="0" w:lastRowFirstColumn="0" w:lastRowLastColumn="0"/>
+              <w:rPr>
+                <w:b/>
+                <w:bCs/>
+                <w:sz w:val="16"/>
+                <w:szCs w:val="16"/>
+              </w:rPr>
+            </w:pPr>
+            <w:r>
+              <w:rPr>
+                <w:sz w:val="16"/>
+                <w:szCs w:val="16"/>
+              </w:rPr>
+              <w:t>5.9%</w:t>
+            </w:r>
+          </w:p>
+        </w:tc>
+      </w:tr>
+      <w:tr>
+        <w:trPr>
+          <w:trHeight w:val="346"/>
+        </w:trPr>
+        <w:tc>
+          <w:tcPr>
+            <w:cnfStyle w:val="001000000000" w:firstRow="0" w:lastRow="0" w:firstColumn="1" w:lastColumn="0" w:oddVBand="0" w:evenVBand="0" w:oddHBand="0" w:evenHBand="0" w:firstRowFirstColumn="0" w:firstRowLastColumn="0" w:lastRowFirstColumn="0" w:lastRowLastColumn="0"/>
+            <w:tcW w:w="1497" w:type="dxa"/>
+          </w:tcPr>
+          <w:p>
+            <w:pPr>
+              <w:pStyle w:val="NoSpacing"/>
+              <w:spacing w:before="60"/>
+              <w:jc w:val="center"/>
+              <w:rPr>
+                <w:sz w:val="16"/>
+                <w:szCs w:val="16"/>
+              </w:rPr>
+            </w:pPr>
+            <w:r>
+              <w:rPr>
+                <w:sz w:val="16"/>
+                <w:szCs w:val="16"/>
+              </w:rPr>
+              <w:t>A2s+</w:t>
+            </w:r>
+          </w:p>
+        </w:tc>
+        <w:tc>
+          <w:tcPr>
+            <w:tcW w:w="753" w:type="dxa"/>
+          </w:tcPr>
+          <w:p>
+            <w:pPr>
+              <w:pStyle w:val="NoSpacing"/>
+              <w:spacing w:before="60"/>
+              <w:jc w:val="center"/>
+              <w:cnfStyle w:val="000000000000" w:firstRow="0" w:lastRow="0" w:firstColumn="0" w:lastColumn="0" w:oddVBand="0" w:evenVBand="0" w:oddHBand="0" w:evenHBand="0" w:firstRowFirstColumn="0" w:firstRowLastColumn="0" w:lastRowFirstColumn="0" w:lastRowLastColumn="0"/>
+              <w:rPr>
+                <w:sz w:val="16"/>
+                <w:szCs w:val="16"/>
+              </w:rPr>
+            </w:pPr>
+            <w:r>
+              <w:rPr>
+                <w:sz w:val="16"/>
+                <w:szCs w:val="16"/>
+              </w:rPr>
+              <w:t>EP</w:t>
+            </w:r>
+          </w:p>
+        </w:tc>
+        <w:tc>
+          <w:tcPr>
+            <w:tcW w:w="753" w:type="dxa"/>
+          </w:tcPr>
+          <w:p>
+            <w:pPr>
+              <w:pStyle w:val="NoSpacing"/>
+              <w:spacing w:before="60"/>
+              <w:jc w:val="center"/>
+              <w:cnfStyle w:val="000000000000" w:firstRow="0" w:lastRow="0" w:firstColumn="0" w:lastColumn="0" w:oddVBand="0" w:evenVBand="0" w:oddHBand="0" w:evenHBand="0" w:firstRowFirstColumn="0" w:firstRowLastColumn="0" w:lastRowFirstColumn="0" w:lastRowLastColumn="0"/>
+              <w:rPr>
+                <w:sz w:val="16"/>
+                <w:szCs w:val="16"/>
+              </w:rPr>
+            </w:pPr>
+            <w:r>
+              <w:rPr>
+                <w:sz w:val="16"/>
+                <w:szCs w:val="16"/>
+              </w:rPr>
+              <w:t>RFI</w:t>
+            </w:r>
+          </w:p>
+        </w:tc>
+        <w:tc>
+          <w:tcPr>
+            <w:tcW w:w="753" w:type="dxa"/>
+          </w:tcPr>
+          <w:p>
+            <w:pPr>
+              <w:pStyle w:val="NoSpacing"/>
+              <w:spacing w:before="60"/>
+              <w:jc w:val="center"/>
+              <w:cnfStyle w:val="000000000000" w:firstRow="0" w:lastRow="0" w:firstColumn="0" w:lastColumn="0" w:oddVBand="0" w:evenVBand="0" w:oddHBand="0" w:evenHBand="0" w:firstRowFirstColumn="0" w:firstRowLastColumn="0" w:lastRowFirstColumn="0" w:lastRowLastColumn="0"/>
+              <w:rPr>
+                <w:sz w:val="16"/>
+                <w:szCs w:val="16"/>
+              </w:rPr>
+            </w:pPr>
+            <w:r>
+              <w:rPr>
+                <w:sz w:val="16"/>
+                <w:szCs w:val="16"/>
+              </w:rPr>
+              <w:t>48</w:t>
+            </w:r>
+          </w:p>
+        </w:tc>
+        <w:tc>
+          <w:tcPr>
+            <w:tcW w:w="1080" w:type="dxa"/>
+          </w:tcPr>
+          <w:p>
+            <w:pPr>
+              <w:pStyle w:val="NoSpacing"/>
+              <w:spacing w:before="60"/>
+              <w:jc w:val="center"/>
+              <w:cnfStyle w:val="000000000000" w:firstRow="0" w:lastRow="0" w:firstColumn="0" w:lastColumn="0" w:oddVBand="0" w:evenVBand="0" w:oddHBand="0" w:evenHBand="0" w:firstRowFirstColumn="0" w:firstRowLastColumn="0" w:lastRowFirstColumn="0" w:lastRowLastColumn="0"/>
+              <w:rPr>
+                <w:b/>
+                <w:bCs/>
+                <w:sz w:val="16"/>
+                <w:szCs w:val="16"/>
+              </w:rPr>
+            </w:pPr>
+            <w:r>
+              <w:rPr>
+                <w:sz w:val="16"/>
+                <w:szCs w:val="16"/>
+              </w:rPr>
+              <w:t>126</w:t>
+            </w:r>
+          </w:p>
+        </w:tc>
+        <w:tc>
+          <w:tcPr>
+            <w:tcW w:w="1080" w:type="dxa"/>
+          </w:tcPr>
+          <w:p>
+            <w:pPr>
+              <w:pStyle w:val="NoSpacing"/>
+              <w:spacing w:before="60"/>
+              <w:jc w:val="center"/>
+              <w:cnfStyle w:val="000000000000" w:firstRow="0" w:lastRow="0" w:firstColumn="0" w:lastColumn="0" w:oddVBand="0" w:evenVBand="0" w:oddHBand="0" w:evenHBand="0" w:firstRowFirstColumn="0" w:firstRowLastColumn="0" w:lastRowFirstColumn="0" w:lastRowLastColumn="0"/>
+              <w:rPr>
+                <w:sz w:val="16"/>
+                <w:szCs w:val="16"/>
+              </w:rPr>
+            </w:pPr>
+            <w:r>
+              <w:rPr>
+                <w:sz w:val="16"/>
+                <w:szCs w:val="16"/>
+              </w:rPr>
+              <w:t>25%</w:t>
+            </w:r>
+          </w:p>
+        </w:tc>
+        <w:tc>
+          <w:tcPr>
+            <w:tcW w:w="1170" w:type="dxa"/>
+          </w:tcPr>
+          <w:p>
+            <w:pPr>
+              <w:pStyle w:val="NoSpacing"/>
+              <w:spacing w:before="60"/>
+              <w:jc w:val="center"/>
+              <w:cnfStyle w:val="000000000000" w:firstRow="0" w:lastRow="0" w:firstColumn="0" w:lastColumn="0" w:oddVBand="0" w:evenVBand="0" w:oddHBand="0" w:evenHBand="0" w:firstRowFirstColumn="0" w:firstRowLastColumn="0" w:lastRowFirstColumn="0" w:lastRowLastColumn="0"/>
+              <w:rPr>
+                <w:sz w:val="16"/>
+                <w:szCs w:val="16"/>
+              </w:rPr>
+            </w:pPr>
+            <w:r>
+              <w:rPr>
+                <w:sz w:val="16"/>
+                <w:szCs w:val="16"/>
+              </w:rPr>
+              <w:t>3.6%</w:t>
+            </w:r>
+          </w:p>
+        </w:tc>
+        <w:tc>
+          <w:tcPr>
+            <w:tcW w:w="1170" w:type="dxa"/>
+          </w:tcPr>
+          <w:p>
+            <w:pPr>
+              <w:pStyle w:val="NoSpacing"/>
+              <w:spacing w:before="60"/>
+              <w:jc w:val="center"/>
+              <w:cnfStyle w:val="000000000000" w:firstRow="0" w:lastRow="0" w:firstColumn="0" w:lastColumn="0" w:oddVBand="0" w:evenVBand="0" w:oddHBand="0" w:evenHBand="0" w:firstRowFirstColumn="0" w:firstRowLastColumn="0" w:lastRowFirstColumn="0" w:lastRowLastColumn="0"/>
+              <w:rPr>
+                <w:b/>
+                <w:bCs/>
+                <w:sz w:val="16"/>
+                <w:szCs w:val="16"/>
+              </w:rPr>
+            </w:pPr>
+            <w:r>
+              <w:rPr>
+                <w:sz w:val="16"/>
+                <w:szCs w:val="16"/>
+              </w:rPr>
+              <w:t>9.5%</w:t>
+            </w:r>
+          </w:p>
+        </w:tc>
+      </w:tr>
+      <w:tr>
+        <w:trPr>
+          <w:cnfStyle w:val="000000100000" w:firstRow="0" w:lastRow="0" w:firstColumn="0" w:lastColumn="0" w:oddVBand="0" w:evenVBand="0" w:oddHBand="1" w:evenHBand="0" w:firstRowFirstColumn="0" w:firstRowLastColumn="0" w:lastRowFirstColumn="0" w:lastRowLastColumn="0"/>
+          <w:trHeight w:val="346"/>
+        </w:trPr>
+        <w:tc>
+          <w:tcPr>
+            <w:cnfStyle w:val="001000000000" w:firstRow="0" w:lastRow="0" w:firstColumn="1" w:lastColumn="0" w:oddVBand="0" w:evenVBand="0" w:oddHBand="0" w:evenHBand="0" w:firstRowFirstColumn="0" w:firstRowLastColumn="0" w:lastRowFirstColumn="0" w:lastRowLastColumn="0"/>
+            <w:tcW w:w="1497" w:type="dxa"/>
+          </w:tcPr>
+          <w:p>
+            <w:pPr>
+              <w:pStyle w:val="NoSpacing"/>
+              <w:spacing w:before="60"/>
+              <w:jc w:val="center"/>
+              <w:rPr>
+                <w:sz w:val="16"/>
+                <w:szCs w:val="16"/>
+              </w:rPr>
+            </w:pPr>
+            <w:r>
+              <w:rPr>
+                <w:sz w:val="16"/>
+                <w:szCs w:val="16"/>
+              </w:rPr>
+              <w:t>76s+</w:t>
+            </w:r>
+          </w:p>
+        </w:tc>
+        <w:tc>
+          <w:tcPr>
+            <w:tcW w:w="753" w:type="dxa"/>
+          </w:tcPr>
+          <w:p>
+            <w:pPr>
+              <w:pStyle w:val="NoSpacing"/>
+              <w:spacing w:before="60"/>
+              <w:jc w:val="center"/>
+              <w:cnfStyle w:val="000000100000" w:firstRow="0" w:lastRow="0" w:firstColumn="0" w:lastColumn="0" w:oddVBand="0" w:evenVBand="0" w:oddHBand="1" w:evenHBand="0" w:firstRowFirstColumn="0" w:firstRowLastColumn="0" w:lastRowFirstColumn="0" w:lastRowLastColumn="0"/>
+              <w:rPr>
+                <w:sz w:val="16"/>
+                <w:szCs w:val="16"/>
+              </w:rPr>
+            </w:pPr>
+            <w:r>
+              <w:rPr>
+                <w:sz w:val="16"/>
+                <w:szCs w:val="16"/>
+              </w:rPr>
+              <w:t>EP</w:t>
+            </w:r>
+          </w:p>
+        </w:tc>
+        <w:tc>
+          <w:tcPr>
+            <w:tcW w:w="753" w:type="dxa"/>
+          </w:tcPr>
+          <w:p>
+            <w:pPr>
+              <w:pStyle w:val="NoSpacing"/>
+              <w:spacing w:before="60"/>
+              <w:jc w:val="center"/>
+              <w:cnfStyle w:val="000000100000" w:firstRow="0" w:lastRow="0" w:firstColumn="0" w:lastColumn="0" w:oddVBand="0" w:evenVBand="0" w:oddHBand="1" w:evenHBand="0" w:firstRowFirstColumn="0" w:firstRowLastColumn="0" w:lastRowFirstColumn="0" w:lastRowLastColumn="0"/>
+              <w:rPr>
+                <w:sz w:val="16"/>
+                <w:szCs w:val="16"/>
+              </w:rPr>
+            </w:pPr>
+            <w:r>
+              <w:rPr>
+                <w:sz w:val="16"/>
+                <w:szCs w:val="16"/>
+              </w:rPr>
+              <w:t>RFI</w:t>
+            </w:r>
+          </w:p>
+        </w:tc>
+        <w:tc>
+          <w:tcPr>
+            <w:tcW w:w="753" w:type="dxa"/>
+          </w:tcPr>
+          <w:p>
+            <w:pPr>
+              <w:pStyle w:val="NoSpacing"/>
+              <w:spacing w:before="60"/>
+              <w:jc w:val="center"/>
+              <w:cnfStyle w:val="000000100000" w:firstRow="0" w:lastRow="0" w:firstColumn="0" w:lastColumn="0" w:oddVBand="0" w:evenVBand="0" w:oddHBand="1" w:evenHBand="0" w:firstRowFirstColumn="0" w:firstRowLastColumn="0" w:lastRowFirstColumn="0" w:lastRowLastColumn="0"/>
+              <w:rPr>
+                <w:sz w:val="16"/>
+                <w:szCs w:val="16"/>
+              </w:rPr>
+            </w:pPr>
+            <w:r>
+              <w:rPr>
+                <w:sz w:val="16"/>
+                <w:szCs w:val="16"/>
+              </w:rPr>
+              <w:t>28</w:t>
+            </w:r>
+          </w:p>
+        </w:tc>
+        <w:tc>
+          <w:tcPr>
+            <w:tcW w:w="1080" w:type="dxa"/>
+          </w:tcPr>
+          <w:p>
+            <w:pPr>
+              <w:pStyle w:val="NoSpacing"/>
+              <w:spacing w:before="60"/>
+              <w:jc w:val="center"/>
+              <w:cnfStyle w:val="000000100000" w:firstRow="0" w:lastRow="0" w:firstColumn="0" w:lastColumn="0" w:oddVBand="0" w:evenVBand="0" w:oddHBand="1" w:evenHBand="0" w:firstRowFirstColumn="0" w:firstRowLastColumn="0" w:lastRowFirstColumn="0" w:lastRowLastColumn="0"/>
+              <w:rPr>
+                <w:b/>
+                <w:bCs/>
+                <w:sz w:val="16"/>
+                <w:szCs w:val="16"/>
+              </w:rPr>
+            </w:pPr>
+            <w:r>
+              <w:rPr>
+                <w:sz w:val="16"/>
+                <w:szCs w:val="16"/>
+              </w:rPr>
+              <w:t>154</w:t>
+            </w:r>
+          </w:p>
+        </w:tc>
+        <w:tc>
+          <w:tcPr>
+            <w:tcW w:w="1080" w:type="dxa"/>
+          </w:tcPr>
+          <w:p>
+            <w:pPr>
+              <w:pStyle w:val="NoSpacing"/>
+              <w:spacing w:before="60"/>
+              <w:jc w:val="center"/>
+              <w:cnfStyle w:val="000000100000" w:firstRow="0" w:lastRow="0" w:firstColumn="0" w:lastColumn="0" w:oddVBand="0" w:evenVBand="0" w:oddHBand="1" w:evenHBand="0" w:firstRowFirstColumn="0" w:firstRowLastColumn="0" w:lastRowFirstColumn="0" w:lastRowLastColumn="0"/>
+              <w:rPr>
+                <w:sz w:val="16"/>
+                <w:szCs w:val="16"/>
+              </w:rPr>
+            </w:pPr>
+            <w:r>
+              <w:rPr>
+                <w:sz w:val="16"/>
+                <w:szCs w:val="16"/>
+              </w:rPr>
+              <w:t>15%</w:t>
+            </w:r>
+          </w:p>
+        </w:tc>
+        <w:tc>
+          <w:tcPr>
+            <w:tcW w:w="1170" w:type="dxa"/>
+          </w:tcPr>
+          <w:p>
+            <w:pPr>
+              <w:pStyle w:val="NoSpacing"/>
+              <w:spacing w:before="60"/>
+              <w:jc w:val="center"/>
+              <w:cnfStyle w:val="000000100000" w:firstRow="0" w:lastRow="0" w:firstColumn="0" w:lastColumn="0" w:oddVBand="0" w:evenVBand="0" w:oddHBand="1" w:evenHBand="0" w:firstRowFirstColumn="0" w:firstRowLastColumn="0" w:lastRowFirstColumn="0" w:lastRowLastColumn="0"/>
+              <w:rPr>
+                <w:sz w:val="16"/>
+                <w:szCs w:val="16"/>
+              </w:rPr>
+            </w:pPr>
+            <w:r>
+              <w:rPr>
+                <w:sz w:val="16"/>
+                <w:szCs w:val="16"/>
+              </w:rPr>
+              <w:t>2.1%</w:t>
+            </w:r>
+          </w:p>
+        </w:tc>
+        <w:tc>
+          <w:tcPr>
+            <w:tcW w:w="1170" w:type="dxa"/>
+          </w:tcPr>
+          <w:p>
+            <w:pPr>
+              <w:pStyle w:val="NoSpacing"/>
+              <w:spacing w:before="60"/>
+              <w:jc w:val="center"/>
+              <w:cnfStyle w:val="000000100000" w:firstRow="0" w:lastRow="0" w:firstColumn="0" w:lastColumn="0" w:oddVBand="0" w:evenVBand="0" w:oddHBand="1" w:evenHBand="0" w:firstRowFirstColumn="0" w:firstRowLastColumn="0" w:lastRowFirstColumn="0" w:lastRowLastColumn="0"/>
+              <w:rPr>
+                <w:b/>
+                <w:bCs/>
+                <w:sz w:val="16"/>
+                <w:szCs w:val="16"/>
+              </w:rPr>
+            </w:pPr>
+            <w:r>
+              <w:rPr>
+                <w:sz w:val="16"/>
+                <w:szCs w:val="16"/>
+              </w:rPr>
+              <w:t>11.6%</w:t>
+            </w:r>
+          </w:p>
+        </w:tc>
+      </w:tr>
+      <w:tr>
+        <w:trPr>
+          <w:trHeight w:val="346"/>
+        </w:trPr>
+        <w:tc>
+          <w:tcPr>
+            <w:cnfStyle w:val="001000000000" w:firstRow="0" w:lastRow="0" w:firstColumn="1" w:lastColumn="0" w:oddVBand="0" w:evenVBand="0" w:oddHBand="0" w:evenHBand="0" w:firstRowFirstColumn="0" w:firstRowLastColumn="0" w:lastRowFirstColumn="0" w:lastRowLastColumn="0"/>
+            <w:tcW w:w="1497" w:type="dxa"/>
+          </w:tcPr>
+          <w:p>
+            <w:pPr>
+              <w:pStyle w:val="NoSpacing"/>
+              <w:spacing w:before="60"/>
+              <w:jc w:val="center"/>
+              <w:rPr>
+                <w:sz w:val="16"/>
+                <w:szCs w:val="16"/>
+              </w:rPr>
+            </w:pPr>
+            <w:r>
+              <w:rPr>
+                <w:sz w:val="16"/>
+                <w:szCs w:val="16"/>
+              </w:rPr>
+              <w:t>KJs / KTs / QTs</w:t>
+            </w:r>
+          </w:p>
+        </w:tc>
+        <w:tc>
+          <w:tcPr>
+            <w:tcW w:w="753" w:type="dxa"/>
+          </w:tcPr>
+          <w:p>
+            <w:pPr>
+              <w:pStyle w:val="NoSpacing"/>
+              <w:spacing w:before="60"/>
+              <w:jc w:val="center"/>
+              <w:cnfStyle w:val="000000000000" w:firstRow="0" w:lastRow="0" w:firstColumn="0" w:lastColumn="0" w:oddVBand="0" w:evenVBand="0" w:oddHBand="0" w:evenHBand="0" w:firstRowFirstColumn="0" w:firstRowLastColumn="0" w:lastRowFirstColumn="0" w:lastRowLastColumn="0"/>
+              <w:rPr>
+                <w:sz w:val="16"/>
+                <w:szCs w:val="16"/>
+              </w:rPr>
+            </w:pPr>
+            <w:r>
+              <w:rPr>
+                <w:sz w:val="16"/>
+                <w:szCs w:val="16"/>
+              </w:rPr>
+              <w:t>EP</w:t>
+            </w:r>
+          </w:p>
+        </w:tc>
+        <w:tc>
+          <w:tcPr>
+            <w:tcW w:w="753" w:type="dxa"/>
+          </w:tcPr>
+          <w:p>
+            <w:pPr>
+              <w:pStyle w:val="NoSpacing"/>
+              <w:spacing w:before="60"/>
+              <w:jc w:val="center"/>
+              <w:cnfStyle w:val="000000000000" w:firstRow="0" w:lastRow="0" w:firstColumn="0" w:lastColumn="0" w:oddVBand="0" w:evenVBand="0" w:oddHBand="0" w:evenHBand="0" w:firstRowFirstColumn="0" w:firstRowLastColumn="0" w:lastRowFirstColumn="0" w:lastRowLastColumn="0"/>
+              <w:rPr>
+                <w:sz w:val="16"/>
+                <w:szCs w:val="16"/>
+              </w:rPr>
+            </w:pPr>
+            <w:r>
+              <w:rPr>
+                <w:sz w:val="16"/>
+                <w:szCs w:val="16"/>
+              </w:rPr>
+              <w:t>RFI</w:t>
+            </w:r>
+          </w:p>
+        </w:tc>
+        <w:tc>
+          <w:tcPr>
+            <w:tcW w:w="753" w:type="dxa"/>
+          </w:tcPr>
+          <w:p>
+            <w:pPr>
+              <w:pStyle w:val="NoSpacing"/>
+              <w:spacing w:before="60"/>
+              <w:jc w:val="center"/>
+              <w:cnfStyle w:val="000000000000" w:firstRow="0" w:lastRow="0" w:firstColumn="0" w:lastColumn="0" w:oddVBand="0" w:evenVBand="0" w:oddHBand="0" w:evenHBand="0" w:firstRowFirstColumn="0" w:firstRowLastColumn="0" w:lastRowFirstColumn="0" w:lastRowLastColumn="0"/>
+              <w:rPr>
+                <w:sz w:val="16"/>
+                <w:szCs w:val="16"/>
+              </w:rPr>
+            </w:pPr>
+            <w:r>
+              <w:rPr>
+                <w:sz w:val="16"/>
+                <w:szCs w:val="16"/>
+              </w:rPr>
+              <w:t>12</w:t>
+            </w:r>
+          </w:p>
+        </w:tc>
+        <w:tc>
+          <w:tcPr>
+            <w:tcW w:w="1080" w:type="dxa"/>
+          </w:tcPr>
+          <w:p>
+            <w:pPr>
+              <w:pStyle w:val="NoSpacing"/>
+              <w:spacing w:before="60"/>
+              <w:jc w:val="center"/>
+              <w:cnfStyle w:val="000000000000" w:firstRow="0" w:lastRow="0" w:firstColumn="0" w:lastColumn="0" w:oddVBand="0" w:evenVBand="0" w:oddHBand="0" w:evenHBand="0" w:firstRowFirstColumn="0" w:firstRowLastColumn="0" w:lastRowFirstColumn="0" w:lastRowLastColumn="0"/>
+              <w:rPr>
+                <w:b/>
+                <w:bCs/>
+                <w:sz w:val="16"/>
+                <w:szCs w:val="16"/>
+              </w:rPr>
+            </w:pPr>
+            <w:r>
+              <w:rPr>
+                <w:sz w:val="16"/>
+                <w:szCs w:val="16"/>
+              </w:rPr>
+              <w:t>166</w:t>
+            </w:r>
+          </w:p>
+        </w:tc>
+        <w:tc>
+          <w:tcPr>
+            <w:tcW w:w="1080" w:type="dxa"/>
+          </w:tcPr>
+          <w:p>
+            <w:pPr>
+              <w:pStyle w:val="NoSpacing"/>
+              <w:spacing w:before="60"/>
+              <w:jc w:val="center"/>
+              <w:cnfStyle w:val="000000000000" w:firstRow="0" w:lastRow="0" w:firstColumn="0" w:lastColumn="0" w:oddVBand="0" w:evenVBand="0" w:oddHBand="0" w:evenHBand="0" w:firstRowFirstColumn="0" w:firstRowLastColumn="0" w:lastRowFirstColumn="0" w:lastRowLastColumn="0"/>
+              <w:rPr>
+                <w:sz w:val="16"/>
+                <w:szCs w:val="16"/>
+              </w:rPr>
+            </w:pPr>
+            <w:r>
+              <w:rPr>
+                <w:sz w:val="16"/>
+                <w:szCs w:val="16"/>
+              </w:rPr>
+              <w:t>6%</w:t>
+            </w:r>
+          </w:p>
+        </w:tc>
+        <w:tc>
+          <w:tcPr>
+            <w:tcW w:w="1170" w:type="dxa"/>
+          </w:tcPr>
+          <w:p>
+            <w:pPr>
+              <w:pStyle w:val="NoSpacing"/>
+              <w:spacing w:before="60"/>
+              <w:jc w:val="center"/>
+              <w:cnfStyle w:val="000000000000" w:firstRow="0" w:lastRow="0" w:firstColumn="0" w:lastColumn="0" w:oddVBand="0" w:evenVBand="0" w:oddHBand="0" w:evenHBand="0" w:firstRowFirstColumn="0" w:firstRowLastColumn="0" w:lastRowFirstColumn="0" w:lastRowLastColumn="0"/>
+              <w:rPr>
+                <w:sz w:val="16"/>
+                <w:szCs w:val="16"/>
+              </w:rPr>
+            </w:pPr>
+            <w:r>
+              <w:rPr>
+                <w:sz w:val="16"/>
+                <w:szCs w:val="16"/>
+              </w:rPr>
+              <w:t>0.9%</w:t>
+            </w:r>
+          </w:p>
+        </w:tc>
+        <w:tc>
+          <w:tcPr>
+            <w:tcW w:w="1170" w:type="dxa"/>
+          </w:tcPr>
+          <w:p>
+            <w:pPr>
+              <w:pStyle w:val="NoSpacing"/>
+              <w:spacing w:before="60"/>
+              <w:jc w:val="center"/>
+              <w:cnfStyle w:val="000000000000" w:firstRow="0" w:lastRow="0" w:firstColumn="0" w:lastColumn="0" w:oddVBand="0" w:evenVBand="0" w:oddHBand="0" w:evenHBand="0" w:firstRowFirstColumn="0" w:firstRowLastColumn="0" w:lastRowFirstColumn="0" w:lastRowLastColumn="0"/>
+              <w:rPr>
+                <w:b/>
+                <w:bCs/>
+                <w:sz w:val="16"/>
+                <w:szCs w:val="16"/>
+              </w:rPr>
+            </w:pPr>
+            <w:r>
+              <w:rPr>
+                <w:sz w:val="16"/>
+                <w:szCs w:val="16"/>
+              </w:rPr>
+              <w:t>12.5%</w:t>
+            </w:r>
+          </w:p>
+        </w:tc>
+      </w:tr>
+      <w:tr>
+        <w:trPr>
+          <w:cnfStyle w:val="000000100000" w:firstRow="0" w:lastRow="0" w:firstColumn="0" w:lastColumn="0" w:oddVBand="0" w:evenVBand="0" w:oddHBand="1" w:evenHBand="0" w:firstRowFirstColumn="0" w:firstRowLastColumn="0" w:lastRowFirstColumn="0" w:lastRowLastColumn="0"/>
+          <w:trHeight w:val="346"/>
+        </w:trPr>
+        <w:tc>
+          <w:tcPr>
+            <w:cnfStyle w:val="001000000000" w:firstRow="0" w:lastRow="0" w:firstColumn="1" w:lastColumn="0" w:oddVBand="0" w:evenVBand="0" w:oddHBand="0" w:evenHBand="0" w:firstRowFirstColumn="0" w:firstRowLastColumn="0" w:lastRowFirstColumn="0" w:lastRowLastColumn="0"/>
+            <w:tcW w:w="1497" w:type="dxa"/>
+          </w:tcPr>
+          <w:p>
+            <w:pPr>
+              <w:pStyle w:val="NoSpacing"/>
+              <w:spacing w:before="60"/>
+              <w:jc w:val="center"/>
+              <w:rPr>
+                <w:sz w:val="16"/>
+                <w:szCs w:val="16"/>
+              </w:rPr>
+            </w:pPr>
+            <w:proofErr w:type="spellStart"/>
+            <w:r>
+              <w:rPr>
+                <w:sz w:val="16"/>
+                <w:szCs w:val="16"/>
+              </w:rPr>
+              <w:t>AKo</w:t>
+            </w:r>
+            <w:proofErr w:type="spellEnd"/>
+            <w:r>
+              <w:rPr>
+                <w:sz w:val="16"/>
+                <w:szCs w:val="16"/>
+              </w:rPr>
+              <w:t xml:space="preserve"> / </w:t>
+            </w:r>
+            <w:proofErr w:type="spellStart"/>
+            <w:r>
+              <w:rPr>
+                <w:sz w:val="16"/>
+                <w:szCs w:val="16"/>
+              </w:rPr>
+              <w:t>AQo</w:t>
+            </w:r>
+            <w:proofErr w:type="spellEnd"/>
+          </w:p>
+        </w:tc>
+        <w:tc>
+          <w:tcPr>
+            <w:tcW w:w="753" w:type="dxa"/>
+          </w:tcPr>
+          <w:p>
+            <w:pPr>
+              <w:pStyle w:val="NoSpacing"/>
+              <w:spacing w:before="60"/>
+              <w:jc w:val="center"/>
+              <w:cnfStyle w:val="000000100000" w:firstRow="0" w:lastRow="0" w:firstColumn="0" w:lastColumn="0" w:oddVBand="0" w:evenVBand="0" w:oddHBand="1" w:evenHBand="0" w:firstRowFirstColumn="0" w:firstRowLastColumn="0" w:lastRowFirstColumn="0" w:lastRowLastColumn="0"/>
+              <w:rPr>
+                <w:sz w:val="16"/>
+                <w:szCs w:val="16"/>
+              </w:rPr>
+            </w:pPr>
+            <w:r>
+              <w:rPr>
+                <w:sz w:val="16"/>
+                <w:szCs w:val="16"/>
+              </w:rPr>
+              <w:t>EP</w:t>
+            </w:r>
+          </w:p>
+        </w:tc>
+        <w:tc>
+          <w:tcPr>
+            <w:tcW w:w="753" w:type="dxa"/>
+          </w:tcPr>
+          <w:p>
+            <w:pPr>
+              <w:pStyle w:val="NoSpacing"/>
+              <w:spacing w:before="60"/>
+              <w:jc w:val="center"/>
+              <w:cnfStyle w:val="000000100000" w:firstRow="0" w:lastRow="0" w:firstColumn="0" w:lastColumn="0" w:oddVBand="0" w:evenVBand="0" w:oddHBand="1" w:evenHBand="0" w:firstRowFirstColumn="0" w:firstRowLastColumn="0" w:lastRowFirstColumn="0" w:lastRowLastColumn="0"/>
+              <w:rPr>
+                <w:sz w:val="16"/>
+                <w:szCs w:val="16"/>
+              </w:rPr>
+            </w:pPr>
+            <w:r>
+              <w:rPr>
+                <w:sz w:val="16"/>
+                <w:szCs w:val="16"/>
+              </w:rPr>
+              <w:t>RFI</w:t>
+            </w:r>
+          </w:p>
+        </w:tc>
+        <w:tc>
+          <w:tcPr>
+            <w:tcW w:w="753" w:type="dxa"/>
+          </w:tcPr>
+          <w:p>
+            <w:pPr>
+              <w:pStyle w:val="NoSpacing"/>
+              <w:spacing w:before="60"/>
+              <w:jc w:val="center"/>
+              <w:cnfStyle w:val="000000100000" w:firstRow="0" w:lastRow="0" w:firstColumn="0" w:lastColumn="0" w:oddVBand="0" w:evenVBand="0" w:oddHBand="1" w:evenHBand="0" w:firstRowFirstColumn="0" w:firstRowLastColumn="0" w:lastRowFirstColumn="0" w:lastRowLastColumn="0"/>
+              <w:rPr>
+                <w:sz w:val="16"/>
+                <w:szCs w:val="16"/>
+              </w:rPr>
+            </w:pPr>
+            <w:r>
+              <w:rPr>
+                <w:sz w:val="16"/>
+                <w:szCs w:val="16"/>
+              </w:rPr>
+              <w:t>24</w:t>
+            </w:r>
+          </w:p>
+        </w:tc>
+        <w:tc>
+          <w:tcPr>
+            <w:tcW w:w="1080" w:type="dxa"/>
+          </w:tcPr>
+          <w:p>
+            <w:pPr>
+              <w:pStyle w:val="NoSpacing"/>
+              <w:spacing w:before="60"/>
+              <w:jc w:val="center"/>
+              <w:cnfStyle w:val="000000100000" w:firstRow="0" w:lastRow="0" w:firstColumn="0" w:lastColumn="0" w:oddVBand="0" w:evenVBand="0" w:oddHBand="1" w:evenHBand="0" w:firstRowFirstColumn="0" w:firstRowLastColumn="0" w:lastRowFirstColumn="0" w:lastRowLastColumn="0"/>
+              <w:rPr>
+                <w:b/>
+                <w:bCs/>
+                <w:sz w:val="16"/>
+                <w:szCs w:val="16"/>
+              </w:rPr>
+            </w:pPr>
+            <w:r>
+              <w:rPr>
+                <w:sz w:val="16"/>
+                <w:szCs w:val="16"/>
+              </w:rPr>
+              <w:t>190</w:t>
+            </w:r>
+          </w:p>
+        </w:tc>
+        <w:tc>
+          <w:tcPr>
+            <w:tcW w:w="1080" w:type="dxa"/>
+          </w:tcPr>
+          <w:p>
+            <w:pPr>
+              <w:pStyle w:val="NoSpacing"/>
+              <w:spacing w:before="60"/>
+              <w:jc w:val="center"/>
+              <w:cnfStyle w:val="000000100000" w:firstRow="0" w:lastRow="0" w:firstColumn="0" w:lastColumn="0" w:oddVBand="0" w:evenVBand="0" w:oddHBand="1" w:evenHBand="0" w:firstRowFirstColumn="0" w:firstRowLastColumn="0" w:lastRowFirstColumn="0" w:lastRowLastColumn="0"/>
+              <w:rPr>
+                <w:sz w:val="16"/>
+                <w:szCs w:val="16"/>
+              </w:rPr>
+            </w:pPr>
+            <w:r>
+              <w:rPr>
+                <w:sz w:val="16"/>
+                <w:szCs w:val="16"/>
+              </w:rPr>
+              <w:t>13%</w:t>
+            </w:r>
+          </w:p>
+        </w:tc>
+        <w:tc>
+          <w:tcPr>
+            <w:tcW w:w="1170" w:type="dxa"/>
+          </w:tcPr>
+          <w:p>
+            <w:pPr>
+              <w:pStyle w:val="NoSpacing"/>
+              <w:spacing w:before="60"/>
+              <w:jc w:val="center"/>
+              <w:cnfStyle w:val="000000100000" w:firstRow="0" w:lastRow="0" w:firstColumn="0" w:lastColumn="0" w:oddVBand="0" w:evenVBand="0" w:oddHBand="1" w:evenHBand="0" w:firstRowFirstColumn="0" w:firstRowLastColumn="0" w:lastRowFirstColumn="0" w:lastRowLastColumn="0"/>
+              <w:rPr>
+                <w:sz w:val="16"/>
+                <w:szCs w:val="16"/>
+              </w:rPr>
+            </w:pPr>
+            <w:r>
+              <w:rPr>
+                <w:sz w:val="16"/>
+                <w:szCs w:val="16"/>
+              </w:rPr>
+              <w:t>1.8%</w:t>
+            </w:r>
+          </w:p>
+        </w:tc>
+        <w:tc>
+          <w:tcPr>
+            <w:tcW w:w="1170" w:type="dxa"/>
+          </w:tcPr>
+          <w:p>
+            <w:pPr>
+              <w:pStyle w:val="NoSpacing"/>
+              <w:spacing w:before="60"/>
+              <w:jc w:val="center"/>
+              <w:cnfStyle w:val="000000100000" w:firstRow="0" w:lastRow="0" w:firstColumn="0" w:lastColumn="0" w:oddVBand="0" w:evenVBand="0" w:oddHBand="1" w:evenHBand="0" w:firstRowFirstColumn="0" w:firstRowLastColumn="0" w:lastRowFirstColumn="0" w:lastRowLastColumn="0"/>
+              <w:rPr>
+                <w:b/>
+                <w:bCs/>
+                <w:sz w:val="16"/>
+                <w:szCs w:val="16"/>
+              </w:rPr>
+            </w:pPr>
+            <w:r>
+              <w:rPr>
+                <w:sz w:val="16"/>
+                <w:szCs w:val="16"/>
+              </w:rPr>
+              <w:t>14.3%</w:t>
+            </w:r>
+          </w:p>
+        </w:tc>
+      </w:tr>
+    </w:tbl>
+    <w:p>
+      <w:pPr>
+        <w:pStyle w:val="NoSpacing"/>
+        <w:spacing w:before="240" w:after="120"/>
+        <w:ind w:left="907" w:hanging="547"/>
+        <w:rPr>
+          <w:b/>
+          <w:bCs/>
+          <w:sz w:val="20"/>
+          <w:szCs w:val="20"/>
+        </w:rPr>
+      </w:pPr>
+      <w:r>
+        <w:rPr>
+          <w:b/>
+          <w:bCs/>
+          <w:sz w:val="20"/>
+          <w:szCs w:val="20"/>
+        </w:rPr>
+        <w:t>Decision Tree</w:t>
+      </w:r>
+    </w:p>
+    <w:p>
+      <w:pPr>
+        <w:pStyle w:val="NoSpacing"/>
+        <w:spacing w:before="240" w:after="120"/>
+        <w:ind w:left="720"/>
+        <w:rPr>
+          <w:rFonts w:ascii="Times New Roman" w:hAnsi="Times New Roman" w:cs="Times New Roman"/>
+          <w:sz w:val="18"/>
+          <w:szCs w:val="18"/>
+        </w:rPr>
+      </w:pPr>
+      <w:r>
+        <w:rPr>
+          <w:rFonts w:ascii="Times New Roman" w:hAnsi="Times New Roman" w:cs="Times New Roman"/>
+          <w:sz w:val="18"/>
+          <w:szCs w:val="18"/>
+        </w:rPr>
+        <w:t>What is your position?</w:t>
+      </w:r>
+      <w:r>
+        <w:rPr>
+          <w:rFonts w:ascii="Times New Roman" w:hAnsi="Times New Roman" w:cs="Times New Roman"/>
+          <w:sz w:val="18"/>
+          <w:szCs w:val="18"/>
+        </w:rPr>
+        <w:tab/>
+        <w:t>EP, Cutoff, Button, SB, BB</w:t>
+      </w:r>
+    </w:p>
+    <w:p>
+      <w:pPr>
+        <w:pStyle w:val="NoSpacing"/>
+        <w:spacing w:before="240" w:after="120"/>
+        <w:ind w:left="720"/>
+        <w:rPr>
+          <w:rFonts w:ascii="Times New Roman" w:hAnsi="Times New Roman" w:cs="Times New Roman"/>
+          <w:sz w:val="18"/>
+          <w:szCs w:val="18"/>
+        </w:rPr>
+      </w:pPr>
+      <w:r>
+        <w:rPr>
+          <w:rFonts w:ascii="Times New Roman" w:hAnsi="Times New Roman" w:cs="Times New Roman"/>
+          <w:sz w:val="18"/>
+          <w:szCs w:val="18"/>
+        </w:rPr>
+        <w:t>What your opponents’ preflop betting behavior?</w:t>
+      </w:r>
+    </w:p>
+    <w:p>
+      <w:pPr>
+        <w:pStyle w:val="NoSpacing"/>
+        <w:numPr>
+          <w:ilvl w:val="0"/>
+          <w:numId w:val="17"/>
+        </w:numPr>
+        <w:spacing w:before="60" w:after="120"/>
+        <w:rPr>
+          <w:rFonts w:ascii="Times New Roman" w:hAnsi="Times New Roman" w:cs="Times New Roman"/>
+          <w:sz w:val="18"/>
+          <w:szCs w:val="18"/>
+        </w:rPr>
+      </w:pPr>
+      <w:r>
+        <w:rPr>
+          <w:rFonts w:ascii="Times New Roman" w:hAnsi="Times New Roman" w:cs="Times New Roman"/>
+          <w:sz w:val="18"/>
+          <w:szCs w:val="18"/>
+        </w:rPr>
+        <w:t>Only limps, never ever raises (this is a very rare breed of player).</w:t>
+      </w:r>
+    </w:p>
+    <w:p>
+      <w:pPr>
+        <w:pStyle w:val="NoSpacing"/>
+        <w:numPr>
+          <w:ilvl w:val="0"/>
+          <w:numId w:val="17"/>
+        </w:numPr>
+        <w:spacing w:before="60" w:after="120"/>
+        <w:rPr>
+          <w:rFonts w:ascii="Times New Roman" w:hAnsi="Times New Roman" w:cs="Times New Roman"/>
+          <w:sz w:val="18"/>
+          <w:szCs w:val="18"/>
+        </w:rPr>
+      </w:pPr>
+      <w:r>
+        <w:rPr>
+          <w:rFonts w:ascii="Times New Roman" w:hAnsi="Times New Roman" w:cs="Times New Roman"/>
+          <w:sz w:val="18"/>
+          <w:szCs w:val="18"/>
+        </w:rPr>
+        <w:t>Mixes limps with raises regardless of position.</w:t>
+      </w:r>
+    </w:p>
+    <w:p>
+      <w:pPr>
+        <w:pStyle w:val="NoSpacing"/>
+        <w:spacing w:before="60" w:after="120"/>
+        <w:ind w:left="1440"/>
+        <w:rPr>
+          <w:rFonts w:ascii="Times New Roman" w:hAnsi="Times New Roman" w:cs="Times New Roman"/>
+          <w:sz w:val="18"/>
+          <w:szCs w:val="18"/>
+        </w:rPr>
+      </w:pPr>
+    </w:p>
+    <w:p>
+      <w:pPr>
+        <w:pStyle w:val="NoSpacing"/>
+        <w:spacing w:before="240" w:after="120"/>
+        <w:ind w:left="907" w:hanging="547"/>
+        <w:rPr>
+          <w:b/>
+          <w:bCs/>
+          <w:sz w:val="20"/>
+          <w:szCs w:val="20"/>
+        </w:rPr>
+      </w:pPr>
+    </w:p>
+    <w:p>
+      <w:pPr>
+        <w:pStyle w:val="NoSpacing"/>
+        <w:spacing w:before="240" w:after="120"/>
+        <w:ind w:left="720"/>
+        <w:rPr>
+          <w:rFonts w:ascii="Times New Roman" w:hAnsi="Times New Roman" w:cs="Times New Roman"/>
+          <w:sz w:val="18"/>
+          <w:szCs w:val="18"/>
+        </w:rPr>
+      </w:pPr>
+      <w:r>
+        <w:rPr>
+          <w:rFonts w:ascii="Times New Roman" w:hAnsi="Times New Roman" w:cs="Times New Roman"/>
+          <w:sz w:val="18"/>
+          <w:szCs w:val="18"/>
+        </w:rPr>
+        <w:t>In different game environments, you would tweak this list by taking out some of the weakest hands and including other hands with different features. For example, you</w:t>
+      </w:r>
+      <w:r>
+        <w:rPr>
+          <w:rFonts w:ascii="Times New Roman" w:hAnsi="Times New Roman" w:cs="Times New Roman"/>
+          <w:sz w:val="18"/>
+          <w:szCs w:val="18"/>
+        </w:rPr>
+        <w:t xml:space="preserve"> may</w:t>
+      </w:r>
+      <w:r>
+        <w:rPr>
+          <w:rFonts w:ascii="Times New Roman" w:hAnsi="Times New Roman" w:cs="Times New Roman"/>
+          <w:sz w:val="18"/>
+          <w:szCs w:val="18"/>
+        </w:rPr>
+        <w:t xml:space="preserve"> remove A6s or 76s and add in </w:t>
+      </w:r>
+      <w:proofErr w:type="spellStart"/>
+      <w:r>
+        <w:rPr>
+          <w:rFonts w:ascii="Times New Roman" w:hAnsi="Times New Roman" w:cs="Times New Roman"/>
+          <w:sz w:val="18"/>
+          <w:szCs w:val="18"/>
+        </w:rPr>
+        <w:t>A</w:t>
+      </w:r>
+      <w:r>
+        <w:rPr>
+          <w:rFonts w:ascii="Times New Roman" w:hAnsi="Times New Roman" w:cs="Times New Roman"/>
+          <w:sz w:val="18"/>
+          <w:szCs w:val="18"/>
+        </w:rPr>
+        <w:t>J</w:t>
+      </w:r>
+      <w:r>
+        <w:rPr>
+          <w:rFonts w:ascii="Times New Roman" w:hAnsi="Times New Roman" w:cs="Times New Roman"/>
+          <w:sz w:val="18"/>
+          <w:szCs w:val="18"/>
+        </w:rPr>
+        <w:t>o</w:t>
+      </w:r>
+      <w:proofErr w:type="spellEnd"/>
+      <w:r>
+        <w:rPr>
+          <w:rFonts w:ascii="Times New Roman" w:hAnsi="Times New Roman" w:cs="Times New Roman"/>
+          <w:sz w:val="18"/>
+          <w:szCs w:val="18"/>
+        </w:rPr>
+        <w:t>.</w:t>
+      </w:r>
+    </w:p>
+    <w:p>
+      <w:pPr>
+        <w:pStyle w:val="NoSpacing"/>
+        <w:spacing w:before="120" w:after="120"/>
+        <w:ind w:left="720"/>
+        <w:rPr>
+          <w:rFonts w:ascii="Times New Roman" w:hAnsi="Times New Roman" w:cs="Times New Roman"/>
+          <w:sz w:val="18"/>
+          <w:szCs w:val="18"/>
+        </w:rPr>
+      </w:pPr>
+      <w:r>
+        <w:rPr>
+          <w:rFonts w:ascii="Times New Roman" w:hAnsi="Times New Roman" w:cs="Times New Roman"/>
+          <w:sz w:val="18"/>
+          <w:szCs w:val="18"/>
+        </w:rPr>
+        <w:t>If there is a raise in front of you then you can consider 3-betting with AA / KK / A5s</w:t>
+      </w:r>
+      <w:r>
+        <w:rPr>
+          <w:rFonts w:ascii="Times New Roman" w:hAnsi="Times New Roman" w:cs="Times New Roman"/>
+          <w:sz w:val="18"/>
+          <w:szCs w:val="18"/>
+        </w:rPr>
+        <w:t xml:space="preserve">. You can flat with 22 – QQ, any two suited cards ten or higher, suited connectors, and </w:t>
+      </w:r>
+      <w:proofErr w:type="spellStart"/>
+      <w:r>
+        <w:rPr>
+          <w:rFonts w:ascii="Times New Roman" w:hAnsi="Times New Roman" w:cs="Times New Roman"/>
+          <w:sz w:val="18"/>
+          <w:szCs w:val="18"/>
+        </w:rPr>
+        <w:t>AKo</w:t>
+      </w:r>
+      <w:proofErr w:type="spellEnd"/>
+      <w:r>
+        <w:rPr>
+          <w:rFonts w:ascii="Times New Roman" w:hAnsi="Times New Roman" w:cs="Times New Roman"/>
+          <w:sz w:val="18"/>
+          <w:szCs w:val="18"/>
+        </w:rPr>
+        <w:t>.</w:t>
+      </w:r>
+      <w:r>
+        <w:rPr>
+          <w:rFonts w:ascii="Times New Roman" w:hAnsi="Times New Roman" w:cs="Times New Roman"/>
+          <w:sz w:val="18"/>
+          <w:szCs w:val="18"/>
+        </w:rPr>
+        <w:t xml:space="preserve"> These</w:t>
+      </w:r>
+      <w:r>
+        <w:rPr>
+          <w:rFonts w:ascii="Times New Roman" w:hAnsi="Times New Roman" w:cs="Times New Roman"/>
+          <w:sz w:val="18"/>
+          <w:szCs w:val="18"/>
+        </w:rPr>
+        <w:t xml:space="preserve"> recommendations are for </w:t>
+      </w:r>
+      <w:r>
+        <w:rPr>
+          <w:rFonts w:ascii="Times New Roman" w:hAnsi="Times New Roman" w:cs="Times New Roman"/>
+          <w:sz w:val="18"/>
+          <w:szCs w:val="18"/>
+        </w:rPr>
+        <w:t>times</w:t>
+      </w:r>
+      <w:r>
+        <w:rPr>
+          <w:rFonts w:ascii="Times New Roman" w:hAnsi="Times New Roman" w:cs="Times New Roman"/>
+          <w:sz w:val="18"/>
+          <w:szCs w:val="18"/>
+        </w:rPr>
+        <w:t xml:space="preserve"> wh</w:t>
+      </w:r>
+      <w:r>
+        <w:rPr>
+          <w:rFonts w:ascii="Times New Roman" w:hAnsi="Times New Roman" w:cs="Times New Roman"/>
+          <w:sz w:val="18"/>
+          <w:szCs w:val="18"/>
+        </w:rPr>
+        <w:t>en</w:t>
+      </w:r>
+      <w:r>
+        <w:rPr>
+          <w:rFonts w:ascii="Times New Roman" w:hAnsi="Times New Roman" w:cs="Times New Roman"/>
+          <w:sz w:val="18"/>
+          <w:szCs w:val="18"/>
+        </w:rPr>
+        <w:t xml:space="preserve"> you feel your opponent’s raise signifies a reasonably strong hand.</w:t>
+      </w:r>
+    </w:p>
+    <w:p>
+      <w:pPr>
+        <w:pStyle w:val="NoSpacing"/>
+        <w:spacing w:before="120" w:after="240"/>
+        <w:ind w:left="720"/>
+        <w:rPr>
+          <w:b/>
+          <w:bCs/>
+          <w:sz w:val="20"/>
+          <w:szCs w:val="20"/>
+        </w:rPr>
+      </w:pPr>
+      <w:r>
+        <w:rPr>
+          <w:rFonts w:ascii="Times New Roman" w:hAnsi="Times New Roman" w:cs="Times New Roman"/>
+          <w:sz w:val="18"/>
+          <w:szCs w:val="18"/>
+        </w:rPr>
+        <w:t xml:space="preserve"> If you feel your opponent is raising any hand he’d play, I’d add all the hands back in and 3-bet with QQ, AKs, </w:t>
+      </w:r>
+      <w:proofErr w:type="spellStart"/>
+      <w:r>
+        <w:rPr>
+          <w:rFonts w:ascii="Times New Roman" w:hAnsi="Times New Roman" w:cs="Times New Roman"/>
+          <w:sz w:val="18"/>
+          <w:szCs w:val="18"/>
+        </w:rPr>
+        <w:t>AKo</w:t>
+      </w:r>
+      <w:proofErr w:type="spellEnd"/>
+      <w:r>
+        <w:rPr>
+          <w:rFonts w:ascii="Times New Roman" w:hAnsi="Times New Roman" w:cs="Times New Roman"/>
+          <w:sz w:val="18"/>
+          <w:szCs w:val="18"/>
+        </w:rPr>
+        <w:t xml:space="preserve">, A2s – A5s, T9s, and 87s. Furthermore, flat with 22 – JJ, A6s – AQs, KTs </w:t>
+      </w:r>
+      <w:r>
+        <w:rPr>
+          <w:rFonts w:ascii="Times New Roman" w:hAnsi="Times New Roman" w:cs="Times New Roman"/>
+          <w:sz w:val="18"/>
+          <w:szCs w:val="18"/>
+        </w:rPr>
+        <w:t>–</w:t>
+      </w:r>
+      <w:r>
+        <w:rPr>
+          <w:rFonts w:ascii="Times New Roman" w:hAnsi="Times New Roman" w:cs="Times New Roman"/>
+          <w:sz w:val="18"/>
+          <w:szCs w:val="18"/>
+        </w:rPr>
+        <w:t xml:space="preserve"> K</w:t>
+      </w:r>
+      <w:r>
+        <w:rPr>
+          <w:rFonts w:ascii="Times New Roman" w:hAnsi="Times New Roman" w:cs="Times New Roman"/>
+          <w:sz w:val="18"/>
+          <w:szCs w:val="18"/>
+        </w:rPr>
+        <w:t xml:space="preserve">Js, QTs, JTs, 98s, 76s, and </w:t>
+      </w:r>
+      <w:proofErr w:type="spellStart"/>
+      <w:r>
+        <w:rPr>
+          <w:rFonts w:ascii="Times New Roman" w:hAnsi="Times New Roman" w:cs="Times New Roman"/>
+          <w:sz w:val="18"/>
+          <w:szCs w:val="18"/>
+        </w:rPr>
+        <w:t>AQo</w:t>
+      </w:r>
+      <w:proofErr w:type="spellEnd"/>
+      <w:r>
+        <w:rPr>
+          <w:rFonts w:ascii="Times New Roman" w:hAnsi="Times New Roman" w:cs="Times New Roman"/>
+          <w:sz w:val="18"/>
+          <w:szCs w:val="18"/>
+        </w:rPr>
+        <w:t>.</w:t>
+      </w:r>
+    </w:p>
+    <w:p>
+      <w:pPr>
+        <w:pStyle w:val="NoSpacing"/>
+        <w:spacing w:after="120"/>
+        <w:ind w:left="907" w:hanging="547"/>
+        <w:rPr>
+          <w:b/>
+          <w:bCs/>
+          <w:sz w:val="20"/>
+          <w:szCs w:val="20"/>
+        </w:rPr>
+      </w:pPr>
+      <w:r>
+        <w:rPr>
+          <w:b/>
+          <w:bCs/>
+          <w:sz w:val="20"/>
+          <w:szCs w:val="20"/>
+        </w:rPr>
+        <w:t>The Cutoff</w:t>
       </w:r>
     </w:p>
     <w:tbl>
@@ -4438,7 +6302,7 @@
                 <w:sz w:val="20"/>
                 <w:szCs w:val="20"/>
               </w:rPr>
-              <w:t>22+</w:t>
+              <w:t>All EP Hands</w:t>
             </w:r>
           </w:p>
         </w:tc>
@@ -4462,7 +6326,7 @@
                 <w:sz w:val="20"/>
                 <w:szCs w:val="20"/>
               </w:rPr>
-              <w:t>78</w:t>
+              <w:t>190</w:t>
             </w:r>
           </w:p>
         </w:tc>
@@ -4488,7 +6352,7 @@
                 <w:sz w:val="20"/>
                 <w:szCs w:val="20"/>
               </w:rPr>
-              <w:t>78</w:t>
+              <w:t>190</w:t>
             </w:r>
           </w:p>
         </w:tc>
@@ -4507,13 +6371,6 @@
                 <w:szCs w:val="20"/>
               </w:rPr>
             </w:pPr>
-            <w:r>
-              <w:rPr>
-                <w:sz w:val="20"/>
-                <w:szCs w:val="20"/>
-              </w:rPr>
-              <w:t>41%</w:t>
-            </w:r>
           </w:p>
         </w:tc>
         <w:tc>
@@ -4536,7 +6393,7 @@
                 <w:sz w:val="20"/>
                 <w:szCs w:val="20"/>
               </w:rPr>
-              <w:t>5.9%</w:t>
+              <w:t>14.3%</w:t>
             </w:r>
           </w:p>
         </w:tc>
@@ -4562,7 +6419,7 @@
                 <w:sz w:val="20"/>
                 <w:szCs w:val="20"/>
               </w:rPr>
-              <w:t>5.9%</w:t>
+              <w:t>14.3%</w:t>
             </w:r>
           </w:p>
         </w:tc>
@@ -4591,14 +6448,14 @@
                 <w:sz w:val="20"/>
                 <w:szCs w:val="20"/>
               </w:rPr>
-              <w:t>A2s</w:t>
+              <w:t>Q9</w:t>
             </w:r>
             <w:r>
               <w:rPr>
                 <w:sz w:val="20"/>
                 <w:szCs w:val="20"/>
               </w:rPr>
-              <w:t>+</w:t>
+              <w:t>s</w:t>
             </w:r>
           </w:p>
         </w:tc>
@@ -4622,7 +6479,7 @@
                 <w:sz w:val="20"/>
                 <w:szCs w:val="20"/>
               </w:rPr>
-              <w:t>48</w:t>
+              <w:t>4</w:t>
             </w:r>
           </w:p>
         </w:tc>
@@ -4648,7 +6505,7 @@
                 <w:sz w:val="20"/>
                 <w:szCs w:val="20"/>
               </w:rPr>
-              <w:t>126</w:t>
+              <w:t>194</w:t>
             </w:r>
           </w:p>
         </w:tc>
@@ -4667,13 +6524,6 @@
                 <w:szCs w:val="20"/>
               </w:rPr>
             </w:pPr>
-            <w:r>
-              <w:rPr>
-                <w:sz w:val="20"/>
-                <w:szCs w:val="20"/>
-              </w:rPr>
-              <w:t>25%</w:t>
-            </w:r>
           </w:p>
         </w:tc>
         <w:tc>
@@ -4696,7 +6546,7 @@
                 <w:sz w:val="20"/>
                 <w:szCs w:val="20"/>
               </w:rPr>
-              <w:t>3.6%</w:t>
+              <w:t>2.1%</w:t>
             </w:r>
           </w:p>
         </w:tc>
@@ -4722,7 +6572,7 @@
                 <w:sz w:val="20"/>
                 <w:szCs w:val="20"/>
               </w:rPr>
-              <w:t>9.5%</w:t>
+              <w:t>16.4%</w:t>
             </w:r>
           </w:p>
         </w:tc>
@@ -4752,7 +6602,7 @@
                 <w:sz w:val="20"/>
                 <w:szCs w:val="20"/>
               </w:rPr>
-              <w:t>76s+</w:t>
+              <w:t>43s – 65s</w:t>
             </w:r>
           </w:p>
         </w:tc>
@@ -4776,7 +6626,7 @@
                 <w:sz w:val="20"/>
                 <w:szCs w:val="20"/>
               </w:rPr>
-              <w:t>28</w:t>
+              <w:t>12</w:t>
             </w:r>
           </w:p>
         </w:tc>
@@ -4791,8 +6641,6 @@
               <w:jc w:val="center"/>
               <w:cnfStyle w:val="000000100000" w:firstRow="0" w:lastRow="0" w:firstColumn="0" w:lastColumn="0" w:oddVBand="0" w:evenVBand="0" w:oddHBand="1" w:evenHBand="0" w:firstRowFirstColumn="0" w:firstRowLastColumn="0" w:lastRowFirstColumn="0" w:lastRowLastColumn="0"/>
               <w:rPr>
-                <w:b/>
-                <w:bCs/>
                 <w:sz w:val="20"/>
                 <w:szCs w:val="20"/>
               </w:rPr>
@@ -4802,7 +6650,7 @@
                 <w:sz w:val="20"/>
                 <w:szCs w:val="20"/>
               </w:rPr>
-              <w:t>154</w:t>
+              <w:t>206</w:t>
             </w:r>
           </w:p>
         </w:tc>
@@ -4821,13 +6669,6 @@
                 <w:szCs w:val="20"/>
               </w:rPr>
             </w:pPr>
-            <w:r>
-              <w:rPr>
-                <w:sz w:val="20"/>
-                <w:szCs w:val="20"/>
-              </w:rPr>
-              <w:t>15%</w:t>
-            </w:r>
           </w:p>
         </w:tc>
         <w:tc>
@@ -4905,7 +6746,7 @@
                 <w:sz w:val="20"/>
                 <w:szCs w:val="20"/>
               </w:rPr>
-              <w:t>KJs / KTs / QTs</w:t>
+              <w:t>53s – J9s</w:t>
             </w:r>
           </w:p>
         </w:tc>
@@ -4929,7 +6770,7 @@
                 <w:sz w:val="20"/>
                 <w:szCs w:val="20"/>
               </w:rPr>
-              <w:t>12</w:t>
+              <w:t>28</w:t>
             </w:r>
           </w:p>
         </w:tc>
@@ -4944,8 +6785,6 @@
               <w:jc w:val="center"/>
               <w:cnfStyle w:val="000000000000" w:firstRow="0" w:lastRow="0" w:firstColumn="0" w:lastColumn="0" w:oddVBand="0" w:evenVBand="0" w:oddHBand="0" w:evenHBand="0" w:firstRowFirstColumn="0" w:firstRowLastColumn="0" w:lastRowFirstColumn="0" w:lastRowLastColumn="0"/>
               <w:rPr>
-                <w:b/>
-                <w:bCs/>
                 <w:sz w:val="20"/>
                 <w:szCs w:val="20"/>
               </w:rPr>
@@ -4955,7 +6794,7 @@
                 <w:sz w:val="20"/>
                 <w:szCs w:val="20"/>
               </w:rPr>
-              <w:t>166</w:t>
+              <w:t>234</w:t>
             </w:r>
           </w:p>
         </w:tc>
@@ -5054,27 +6893,52 @@
                 <w:szCs w:val="20"/>
               </w:rPr>
             </w:pPr>
+            <w:proofErr w:type="spellStart"/>
             <w:r>
               <w:rPr>
                 <w:sz w:val="20"/>
                 <w:szCs w:val="20"/>
               </w:rPr>
-              <w:t>AKo</w:t>
+              <w:t>A</w:t>
             </w:r>
             <w:r>
               <w:rPr>
                 <w:sz w:val="20"/>
                 <w:szCs w:val="20"/>
               </w:rPr>
+              <w:t>T</w:t>
+            </w:r>
+            <w:r>
+              <w:rPr>
+                <w:sz w:val="20"/>
+                <w:szCs w:val="20"/>
+              </w:rPr>
+              <w:t>o</w:t>
+            </w:r>
+            <w:proofErr w:type="spellEnd"/>
+            <w:r>
+              <w:rPr>
+                <w:sz w:val="20"/>
+                <w:szCs w:val="20"/>
+              </w:rPr>
               <w:t xml:space="preserve"> / </w:t>
             </w:r>
+            <w:proofErr w:type="spellStart"/>
             <w:r>
               <w:rPr>
                 <w:sz w:val="20"/>
                 <w:szCs w:val="20"/>
               </w:rPr>
-              <w:t>AQo</w:t>
+              <w:t>KJ</w:t>
             </w:r>
+            <w:r>
+              <w:rPr>
+                <w:sz w:val="20"/>
+                <w:szCs w:val="20"/>
+              </w:rPr>
+              <w:t>o</w:t>
+            </w:r>
+            <w:proofErr w:type="spellEnd"/>
           </w:p>
         </w:tc>
         <w:tc>
@@ -5112,8 +6976,6 @@
               <w:jc w:val="center"/>
               <w:cnfStyle w:val="000000100000" w:firstRow="0" w:lastRow="0" w:firstColumn="0" w:lastColumn="0" w:oddVBand="0" w:evenVBand="0" w:oddHBand="1" w:evenHBand="0" w:firstRowFirstColumn="0" w:firstRowLastColumn="0" w:lastRowFirstColumn="0" w:lastRowLastColumn="0"/>
               <w:rPr>
-                <w:b/>
-                <w:bCs/>
                 <w:sz w:val="20"/>
                 <w:szCs w:val="20"/>
               </w:rPr>
@@ -5123,14 +6985,7 @@
                 <w:sz w:val="20"/>
                 <w:szCs w:val="20"/>
               </w:rPr>
-              <w:t>1</w:t>
-            </w:r>
-            <w:r>
-              <w:rPr>
-                <w:sz w:val="20"/>
-                <w:szCs w:val="20"/>
-              </w:rPr>
-              <w:t>90</w:t>
+              <w:t>258</w:t>
             </w:r>
           </w:p>
         </w:tc>
@@ -5178,28 +7033,7 @@
                 <w:sz w:val="20"/>
                 <w:szCs w:val="20"/>
               </w:rPr>
-              <w:t>1</w:t>
-            </w:r>
-            <w:r>
-              <w:rPr>
-                <w:sz w:val="20"/>
-                <w:szCs w:val="20"/>
-              </w:rPr>
-              <w:t>.</w:t>
-            </w:r>
-            <w:r>
-              <w:rPr>
-                <w:sz w:val="20"/>
-                <w:szCs w:val="20"/>
-              </w:rPr>
-              <w:t>8</w:t>
-            </w:r>
-            <w:r>
-              <w:rPr>
-                <w:sz w:val="20"/>
-                <w:szCs w:val="20"/>
-              </w:rPr>
-              <w:t>%</w:t>
+              <w:t>1.8%</w:t>
             </w:r>
           </w:p>
         </w:tc>
@@ -5234,158 +7068,6 @@
     <w:p>
       <w:pPr>
         <w:pStyle w:val="NoSpacing"/>
-        <w:spacing w:before="240" w:after="120"/>
-        <w:ind w:left="720"/>
-        <w:rPr>
-          <w:rFonts w:ascii="Times New Roman" w:hAnsi="Times New Roman" w:cs="Times New Roman"/>
-          <w:sz w:val="18"/>
-          <w:szCs w:val="18"/>
-        </w:rPr>
-      </w:pPr>
-      <w:r>
-        <w:rPr>
-          <w:rFonts w:ascii="Times New Roman" w:hAnsi="Times New Roman" w:cs="Times New Roman"/>
-          <w:sz w:val="18"/>
-          <w:szCs w:val="18"/>
-        </w:rPr>
-        <w:t>In different game environments, you would tweak this list by taking out some of the weakest hands and including other hands with different features. For example, you</w:t>
-      </w:r>
-      <w:r>
-        <w:rPr>
-          <w:rFonts w:ascii="Times New Roman" w:hAnsi="Times New Roman" w:cs="Times New Roman"/>
-          <w:sz w:val="18"/>
-          <w:szCs w:val="18"/>
-        </w:rPr>
-        <w:t xml:space="preserve"> may</w:t>
-      </w:r>
-      <w:r>
-        <w:rPr>
-          <w:rFonts w:ascii="Times New Roman" w:hAnsi="Times New Roman" w:cs="Times New Roman"/>
-          <w:sz w:val="18"/>
-          <w:szCs w:val="18"/>
-        </w:rPr>
-        <w:t xml:space="preserve"> remove A6s or 76s and add in A</w:t>
-      </w:r>
-      <w:r>
-        <w:rPr>
-          <w:rFonts w:ascii="Times New Roman" w:hAnsi="Times New Roman" w:cs="Times New Roman"/>
-          <w:sz w:val="18"/>
-          <w:szCs w:val="18"/>
-        </w:rPr>
-        <w:t>J</w:t>
-      </w:r>
-      <w:r>
-        <w:rPr>
-          <w:rFonts w:ascii="Times New Roman" w:hAnsi="Times New Roman" w:cs="Times New Roman"/>
-          <w:sz w:val="18"/>
-          <w:szCs w:val="18"/>
-        </w:rPr>
-        <w:t>o.</w:t>
-      </w:r>
-    </w:p>
-    <w:p>
-      <w:pPr>
-        <w:pStyle w:val="NoSpacing"/>
-        <w:spacing w:before="120" w:after="120"/>
-        <w:ind w:left="720"/>
-        <w:rPr>
-          <w:rFonts w:ascii="Times New Roman" w:hAnsi="Times New Roman" w:cs="Times New Roman"/>
-          <w:sz w:val="18"/>
-          <w:szCs w:val="18"/>
-        </w:rPr>
-      </w:pPr>
-      <w:r>
-        <w:rPr>
-          <w:rFonts w:ascii="Times New Roman" w:hAnsi="Times New Roman" w:cs="Times New Roman"/>
-          <w:sz w:val="18"/>
-          <w:szCs w:val="18"/>
-        </w:rPr>
-        <w:t>If there is a raise in front of you then you can consider 3-betting with AA / KK / A5s</w:t>
-      </w:r>
-      <w:r>
-        <w:rPr>
-          <w:rFonts w:ascii="Times New Roman" w:hAnsi="Times New Roman" w:cs="Times New Roman"/>
-          <w:sz w:val="18"/>
-          <w:szCs w:val="18"/>
-        </w:rPr>
-        <w:t>. You can flat with 22 – QQ, any two suited cards ten or higher, suited connectors, and AKo.</w:t>
-      </w:r>
-    </w:p>
-    <w:p>
-      <w:pPr>
-        <w:pStyle w:val="NoSpacing"/>
-        <w:spacing w:before="120" w:after="120"/>
-        <w:ind w:left="720"/>
-        <w:rPr>
-          <w:rFonts w:ascii="Times New Roman" w:hAnsi="Times New Roman" w:cs="Times New Roman"/>
-          <w:sz w:val="18"/>
-          <w:szCs w:val="18"/>
-        </w:rPr>
-      </w:pPr>
-      <w:r>
-        <w:rPr>
-          <w:rFonts w:ascii="Times New Roman" w:hAnsi="Times New Roman" w:cs="Times New Roman"/>
-          <w:sz w:val="18"/>
-          <w:szCs w:val="18"/>
-        </w:rPr>
-        <w:t>The above recommendations are for situations where you feel your opponent’s raise signifies a reasonably strong hand.</w:t>
-      </w:r>
-    </w:p>
-    <w:p>
-      <w:pPr>
-        <w:pStyle w:val="NoSpacing"/>
-        <w:spacing w:before="120" w:after="120"/>
-        <w:ind w:left="720"/>
-        <w:rPr>
-          <w:rFonts w:ascii="Times New Roman" w:hAnsi="Times New Roman" w:cs="Times New Roman"/>
-          <w:sz w:val="18"/>
-          <w:szCs w:val="18"/>
-        </w:rPr>
-      </w:pPr>
-      <w:r>
-        <w:rPr>
-          <w:rFonts w:ascii="Times New Roman" w:hAnsi="Times New Roman" w:cs="Times New Roman"/>
-          <w:sz w:val="18"/>
-          <w:szCs w:val="18"/>
-        </w:rPr>
-        <w:t xml:space="preserve"> If you feel your opponent is raising any hand he’d play, I’d add all the hands back in and 3-bet with QQ, AKs, AKo, A2s – A5s, T9s, and 87s. Furthermore, flat with 22 – JJ, A6s – AQs, KTs </w:t>
-      </w:r>
-      <w:r>
-        <w:rPr>
-          <w:rFonts w:ascii="Times New Roman" w:hAnsi="Times New Roman" w:cs="Times New Roman"/>
-          <w:sz w:val="18"/>
-          <w:szCs w:val="18"/>
-        </w:rPr>
-        <w:t>–</w:t>
-      </w:r>
-      <w:r>
-        <w:rPr>
-          <w:rFonts w:ascii="Times New Roman" w:hAnsi="Times New Roman" w:cs="Times New Roman"/>
-          <w:sz w:val="18"/>
-          <w:szCs w:val="18"/>
-        </w:rPr>
-        <w:t xml:space="preserve"> K</w:t>
-      </w:r>
-      <w:r>
-        <w:rPr>
-          <w:rFonts w:ascii="Times New Roman" w:hAnsi="Times New Roman" w:cs="Times New Roman"/>
-          <w:sz w:val="18"/>
-          <w:szCs w:val="18"/>
-        </w:rPr>
-        <w:t>Js, QTs, JTs, 98s, 76s, and AQo</w:t>
-      </w:r>
-      <w:r>
-        <w:rPr>
-          <w:rFonts w:ascii="Times New Roman" w:hAnsi="Times New Roman" w:cs="Times New Roman"/>
-          <w:sz w:val="18"/>
-          <w:szCs w:val="18"/>
-        </w:rPr>
-        <w:t>.</w:t>
-      </w:r>
-    </w:p>
-    <w:p>
-      <w:pPr>
-        <w:pStyle w:val="NoSpacing"/>
         <w:ind w:left="900" w:hanging="540"/>
         <w:rPr>
           <w:b/>
@@ -5406,6 +7088,15 @@
           <w:szCs w:val="20"/>
         </w:rPr>
       </w:pPr>
+      <w:r>
+        <w:rPr>
+          <w:b/>
+          <w:bCs/>
+          <w:sz w:val="20"/>
+          <w:szCs w:val="20"/>
+        </w:rPr>
+        <w:t>The Button</w:t>
+      </w:r>
     </w:p>
     <w:p>
       <w:pPr>
@@ -5425,7 +7116,7 @@
           <w:sz w:val="20"/>
           <w:szCs w:val="20"/>
         </w:rPr>
-        <w:t>The Cutoff</w:t>
+        <w:t>The Blinds</w:t>
       </w:r>
     </w:p>
     <w:p>
@@ -5446,7 +7137,7 @@
           <w:sz w:val="20"/>
           <w:szCs w:val="20"/>
         </w:rPr>
-        <w:t>The Button</w:t>
+        <w:t>The High Points</w:t>
       </w:r>
     </w:p>
     <w:p>
@@ -5456,57 +7147,16 @@
         <w:rPr>
           <w:b/>
           <w:bCs/>
-          <w:sz w:val="20"/>
-          <w:szCs w:val="20"/>
-        </w:rPr>
-      </w:pPr>
-      <w:r>
-        <w:rPr>
-          <w:b/>
-          <w:bCs/>
-          <w:sz w:val="20"/>
-          <w:szCs w:val="20"/>
-        </w:rPr>
-        <w:t>The Blinds</w:t>
-      </w:r>
-    </w:p>
-    <w:p>
-      <w:pPr>
-        <w:pStyle w:val="NoSpacing"/>
-        <w:ind w:left="900" w:hanging="540"/>
-        <w:rPr>
-          <w:b/>
-          <w:bCs/>
-          <w:sz w:val="20"/>
-          <w:szCs w:val="20"/>
-        </w:rPr>
-      </w:pPr>
-      <w:r>
-        <w:rPr>
-          <w:b/>
-          <w:bCs/>
-          <w:sz w:val="20"/>
-          <w:szCs w:val="20"/>
-        </w:rPr>
-        <w:t>The High Points</w:t>
-      </w:r>
-    </w:p>
-    <w:p>
-      <w:pPr>
-        <w:pStyle w:val="NoSpacing"/>
-        <w:ind w:left="900" w:hanging="540"/>
-        <w:rPr>
-          <w:b/>
-          <w:bCs/>
-        </w:rPr>
-      </w:pPr>
-      <w:r>
-        <w:rPr>
-          <w:b/>
-          <w:bCs/>
-          <w:sz w:val="20"/>
-          <w:szCs w:val="20"/>
-        </w:rPr>
+        </w:rPr>
+      </w:pPr>
+      <w:r>
+        <w:rPr>
+          <w:b/>
+          <w:bCs/>
+          <w:sz w:val="20"/>
+          <w:szCs w:val="20"/>
+        </w:rPr>
+        <w:lastRenderedPageBreak/>
         <w:t>Multi-Way Pots and Loose Games</w:t>
       </w:r>
     </w:p>
@@ -5947,7 +7597,6 @@
           <w:sz w:val="20"/>
           <w:szCs w:val="20"/>
         </w:rPr>
-        <w:lastRenderedPageBreak/>
         <w:t>Hand 6</w:t>
       </w:r>
     </w:p>
@@ -6645,6 +8294,7 @@
           <w:sz w:val="20"/>
           <w:szCs w:val="20"/>
         </w:rPr>
+        <w:lastRenderedPageBreak/>
         <w:t>Final Thoughts</w:t>
       </w:r>
     </w:p>
@@ -7116,695 +8766,695 @@
           <w:sz w:val="20"/>
           <w:szCs w:val="20"/>
         </w:rPr>
+        <w:t>Skill #</w:t>
+      </w:r>
+      <w:r>
+        <w:rPr>
+          <w:b/>
+          <w:bCs/>
+          <w:sz w:val="20"/>
+          <w:szCs w:val="20"/>
+        </w:rPr>
+        <w:t>8</w:t>
+      </w:r>
+      <w:r>
+        <w:rPr>
+          <w:b/>
+          <w:bCs/>
+          <w:sz w:val="20"/>
+          <w:szCs w:val="20"/>
+        </w:rPr>
+        <w:tab/>
+      </w:r>
+      <w:r>
+        <w:rPr>
+          <w:b/>
+          <w:bCs/>
+          <w:sz w:val="20"/>
+          <w:szCs w:val="20"/>
+        </w:rPr>
+        <w:t>Exploiting Aggression</w:t>
+      </w:r>
+    </w:p>
+    <w:p>
+      <w:pPr>
+        <w:pStyle w:val="NoSpacing"/>
+        <w:ind w:left="900" w:hanging="540"/>
+        <w:rPr>
+          <w:b/>
+          <w:bCs/>
+          <w:sz w:val="20"/>
+          <w:szCs w:val="20"/>
+        </w:rPr>
+      </w:pPr>
+      <w:r>
+        <w:rPr>
+          <w:b/>
+          <w:bCs/>
+          <w:sz w:val="20"/>
+          <w:szCs w:val="20"/>
+        </w:rPr>
+        <w:t>Bloated Betting Frequencies</w:t>
+      </w:r>
+    </w:p>
+    <w:p>
+      <w:pPr>
+        <w:pStyle w:val="NoSpacing"/>
+        <w:ind w:left="900" w:hanging="540"/>
+        <w:rPr>
+          <w:b/>
+          <w:bCs/>
+          <w:sz w:val="20"/>
+          <w:szCs w:val="20"/>
+        </w:rPr>
+      </w:pPr>
+      <w:r>
+        <w:rPr>
+          <w:b/>
+          <w:bCs/>
+          <w:sz w:val="20"/>
+          <w:szCs w:val="20"/>
+        </w:rPr>
+        <w:t>The Give-Up</w:t>
+      </w:r>
+    </w:p>
+    <w:p>
+      <w:pPr>
+        <w:pStyle w:val="NoSpacing"/>
+        <w:ind w:left="900" w:hanging="540"/>
+        <w:rPr>
+          <w:b/>
+          <w:bCs/>
+          <w:sz w:val="20"/>
+          <w:szCs w:val="20"/>
+        </w:rPr>
+      </w:pPr>
+      <w:r>
+        <w:rPr>
+          <w:b/>
+          <w:bCs/>
+          <w:sz w:val="20"/>
+          <w:szCs w:val="20"/>
+        </w:rPr>
+        <w:t>The Last-Ditch Effort</w:t>
+      </w:r>
+    </w:p>
+    <w:p>
+      <w:pPr>
+        <w:pStyle w:val="NoSpacing"/>
+        <w:ind w:left="900" w:hanging="540"/>
+        <w:rPr>
+          <w:b/>
+          <w:bCs/>
+          <w:sz w:val="20"/>
+          <w:szCs w:val="20"/>
+        </w:rPr>
+      </w:pPr>
+      <w:r>
+        <w:rPr>
+          <w:b/>
+          <w:bCs/>
+          <w:sz w:val="20"/>
+          <w:szCs w:val="20"/>
+        </w:rPr>
+        <w:t>The Bully</w:t>
+      </w:r>
+    </w:p>
+    <w:p>
+      <w:pPr>
+        <w:pStyle w:val="NoSpacing"/>
+        <w:ind w:left="900" w:hanging="540"/>
+        <w:rPr>
+          <w:b/>
+          <w:bCs/>
+          <w:sz w:val="20"/>
+          <w:szCs w:val="20"/>
+        </w:rPr>
+      </w:pPr>
+    </w:p>
+    <w:p>
+      <w:pPr>
+        <w:pStyle w:val="NoSpacing"/>
+        <w:ind w:left="900" w:hanging="900"/>
+        <w:rPr>
+          <w:b/>
+          <w:bCs/>
+          <w:sz w:val="20"/>
+          <w:szCs w:val="20"/>
+        </w:rPr>
+      </w:pPr>
+      <w:r>
+        <w:rPr>
+          <w:b/>
+          <w:bCs/>
+          <w:sz w:val="20"/>
+          <w:szCs w:val="20"/>
+        </w:rPr>
+        <w:t>Skill #</w:t>
+      </w:r>
+      <w:r>
+        <w:rPr>
+          <w:b/>
+          <w:bCs/>
+          <w:sz w:val="20"/>
+          <w:szCs w:val="20"/>
+        </w:rPr>
+        <w:t>9</w:t>
+      </w:r>
+      <w:r>
+        <w:rPr>
+          <w:b/>
+          <w:bCs/>
+          <w:sz w:val="20"/>
+          <w:szCs w:val="20"/>
+        </w:rPr>
+        <w:tab/>
+      </w:r>
+      <w:r>
+        <w:rPr>
+          <w:b/>
+          <w:bCs/>
+          <w:sz w:val="20"/>
+          <w:szCs w:val="20"/>
+        </w:rPr>
+        <w:t>Playing Deep</w:t>
+      </w:r>
+    </w:p>
+    <w:p>
+      <w:pPr>
+        <w:pStyle w:val="NoSpacing"/>
+        <w:ind w:left="900" w:hanging="540"/>
+        <w:rPr>
+          <w:b/>
+          <w:bCs/>
+          <w:sz w:val="20"/>
+          <w:szCs w:val="20"/>
+        </w:rPr>
+      </w:pPr>
+      <w:r>
+        <w:rPr>
+          <w:b/>
+          <w:bCs/>
+          <w:sz w:val="20"/>
+          <w:szCs w:val="20"/>
+        </w:rPr>
+        <w:t>Not a Totally Different Game</w:t>
+      </w:r>
+    </w:p>
+    <w:p>
+      <w:pPr>
+        <w:pStyle w:val="NoSpacing"/>
+        <w:ind w:left="900" w:hanging="540"/>
+        <w:rPr>
+          <w:b/>
+          <w:bCs/>
+          <w:sz w:val="20"/>
+          <w:szCs w:val="20"/>
+        </w:rPr>
+      </w:pPr>
+      <w:r>
+        <w:rPr>
+          <w:b/>
+          <w:bCs/>
+          <w:sz w:val="20"/>
+          <w:szCs w:val="20"/>
+        </w:rPr>
+        <w:t>Deep Stacks, In Practice</w:t>
+      </w:r>
+    </w:p>
+    <w:p>
+      <w:pPr>
+        <w:pStyle w:val="NoSpacing"/>
+        <w:ind w:left="900" w:hanging="540"/>
+        <w:rPr>
+          <w:b/>
+          <w:bCs/>
+          <w:sz w:val="20"/>
+          <w:szCs w:val="20"/>
+        </w:rPr>
+      </w:pPr>
+      <w:r>
+        <w:rPr>
+          <w:b/>
+          <w:bCs/>
+          <w:sz w:val="20"/>
+          <w:szCs w:val="20"/>
+        </w:rPr>
+        <w:t>Final Thoughts</w:t>
+      </w:r>
+    </w:p>
+    <w:p>
+      <w:pPr>
+        <w:pStyle w:val="NoSpacing"/>
+        <w:rPr>
+          <w:b/>
+          <w:bCs/>
+          <w:sz w:val="20"/>
+          <w:szCs w:val="20"/>
+        </w:rPr>
+      </w:pPr>
+    </w:p>
+    <w:p>
+      <w:pPr>
+        <w:pStyle w:val="NoSpacing"/>
+        <w:ind w:left="900" w:hanging="900"/>
+        <w:rPr>
+          <w:b/>
+          <w:bCs/>
+          <w:sz w:val="20"/>
+          <w:szCs w:val="20"/>
+        </w:rPr>
+      </w:pPr>
+      <w:r>
+        <w:rPr>
+          <w:b/>
+          <w:bCs/>
+          <w:sz w:val="20"/>
+          <w:szCs w:val="20"/>
+        </w:rPr>
+        <w:t>Skill #</w:t>
+      </w:r>
+      <w:r>
+        <w:rPr>
+          <w:b/>
+          <w:bCs/>
+          <w:sz w:val="20"/>
+          <w:szCs w:val="20"/>
+        </w:rPr>
+        <w:t>10</w:t>
+      </w:r>
+      <w:r>
+        <w:rPr>
+          <w:b/>
+          <w:bCs/>
+          <w:sz w:val="20"/>
+          <w:szCs w:val="20"/>
+        </w:rPr>
+        <w:tab/>
+      </w:r>
+      <w:r>
+        <w:rPr>
+          <w:b/>
+          <w:bCs/>
+          <w:sz w:val="20"/>
+          <w:szCs w:val="20"/>
+        </w:rPr>
+        <w:t>Taking on the Pros</w:t>
+      </w:r>
+    </w:p>
+    <w:p>
+      <w:pPr>
+        <w:pStyle w:val="NoSpacing"/>
+        <w:ind w:left="900" w:hanging="540"/>
+        <w:rPr>
+          <w:b/>
+          <w:bCs/>
+          <w:sz w:val="20"/>
+          <w:szCs w:val="20"/>
+        </w:rPr>
+      </w:pPr>
+      <w:r>
+        <w:rPr>
+          <w:b/>
+          <w:bCs/>
+          <w:sz w:val="20"/>
+          <w:szCs w:val="20"/>
+        </w:rPr>
+        <w:t>Reversing Live Reads</w:t>
+      </w:r>
+    </w:p>
+    <w:p>
+      <w:pPr>
+        <w:pStyle w:val="NoSpacing"/>
+        <w:ind w:left="900" w:hanging="540"/>
+        <w:rPr>
+          <w:b/>
+          <w:bCs/>
+          <w:sz w:val="20"/>
+          <w:szCs w:val="20"/>
+        </w:rPr>
+      </w:pPr>
+      <w:r>
+        <w:rPr>
+          <w:b/>
+          <w:bCs/>
+          <w:sz w:val="20"/>
+          <w:szCs w:val="20"/>
+        </w:rPr>
+        <w:t>Finding Their Leaks</w:t>
+      </w:r>
+    </w:p>
+    <w:p>
+      <w:pPr>
+        <w:pStyle w:val="NoSpacing"/>
+        <w:ind w:left="900" w:hanging="540"/>
+        <w:rPr>
+          <w:b/>
+          <w:bCs/>
+          <w:sz w:val="20"/>
+          <w:szCs w:val="20"/>
+        </w:rPr>
+      </w:pPr>
+      <w:r>
+        <w:rPr>
+          <w:b/>
+          <w:bCs/>
+          <w:sz w:val="20"/>
+          <w:szCs w:val="20"/>
+        </w:rPr>
+        <w:t>Game-Theory Optimal Play</w:t>
+      </w:r>
+    </w:p>
+    <w:p>
+      <w:pPr>
+        <w:pStyle w:val="NoSpacing"/>
+        <w:ind w:left="900" w:hanging="540"/>
+        <w:rPr>
+          <w:b/>
+          <w:bCs/>
+          <w:sz w:val="20"/>
+          <w:szCs w:val="20"/>
+        </w:rPr>
+      </w:pPr>
+    </w:p>
+    <w:p>
+      <w:pPr>
+        <w:pStyle w:val="NoSpacing"/>
+        <w:ind w:left="900" w:hanging="900"/>
+        <w:rPr>
+          <w:b/>
+          <w:bCs/>
+          <w:sz w:val="20"/>
+          <w:szCs w:val="20"/>
+        </w:rPr>
+      </w:pPr>
+      <w:r>
+        <w:rPr>
+          <w:b/>
+          <w:bCs/>
+          <w:sz w:val="20"/>
+          <w:szCs w:val="20"/>
+        </w:rPr>
+        <w:t>5</w:t>
+      </w:r>
+      <w:r>
+        <w:rPr>
+          <w:b/>
+          <w:bCs/>
+          <w:sz w:val="20"/>
+          <w:szCs w:val="20"/>
+        </w:rPr>
+        <w:t>-</w:t>
+      </w:r>
+      <w:r>
+        <w:rPr>
+          <w:b/>
+          <w:bCs/>
+          <w:sz w:val="20"/>
+          <w:szCs w:val="20"/>
+        </w:rPr>
+        <w:t>10</w:t>
+      </w:r>
+      <w:r>
+        <w:rPr>
+          <w:b/>
+          <w:bCs/>
+          <w:sz w:val="20"/>
+          <w:szCs w:val="20"/>
+        </w:rPr>
+        <w:t xml:space="preserve"> </w:t>
+      </w:r>
+      <w:r>
+        <w:rPr>
+          <w:b/>
+          <w:bCs/>
+          <w:sz w:val="20"/>
+          <w:szCs w:val="20"/>
+        </w:rPr>
+        <w:t>Hand Quizzes</w:t>
+      </w:r>
+    </w:p>
+    <w:p>
+      <w:pPr>
+        <w:pStyle w:val="NoSpacing"/>
+        <w:ind w:left="900" w:hanging="540"/>
+        <w:rPr>
+          <w:b/>
+          <w:bCs/>
+          <w:sz w:val="20"/>
+          <w:szCs w:val="20"/>
+        </w:rPr>
+      </w:pPr>
+      <w:r>
+        <w:rPr>
+          <w:b/>
+          <w:bCs/>
+          <w:sz w:val="20"/>
+          <w:szCs w:val="20"/>
+        </w:rPr>
+        <w:t>Hand 1</w:t>
+      </w:r>
+    </w:p>
+    <w:p>
+      <w:pPr>
+        <w:pStyle w:val="NoSpacing"/>
+        <w:ind w:left="900" w:hanging="540"/>
+        <w:rPr>
+          <w:b/>
+          <w:bCs/>
+          <w:sz w:val="20"/>
+          <w:szCs w:val="20"/>
+        </w:rPr>
+      </w:pPr>
+      <w:r>
+        <w:rPr>
+          <w:b/>
+          <w:bCs/>
+          <w:sz w:val="20"/>
+          <w:szCs w:val="20"/>
+        </w:rPr>
+        <w:t>Hand 2</w:t>
+      </w:r>
+    </w:p>
+    <w:p>
+      <w:pPr>
+        <w:pStyle w:val="NoSpacing"/>
+        <w:ind w:left="900" w:hanging="540"/>
+        <w:rPr>
+          <w:b/>
+          <w:bCs/>
+          <w:sz w:val="20"/>
+          <w:szCs w:val="20"/>
+        </w:rPr>
+      </w:pPr>
+      <w:r>
+        <w:rPr>
+          <w:b/>
+          <w:bCs/>
+          <w:sz w:val="20"/>
+          <w:szCs w:val="20"/>
+        </w:rPr>
+        <w:t>Hand 3</w:t>
+      </w:r>
+    </w:p>
+    <w:p>
+      <w:pPr>
+        <w:pStyle w:val="NoSpacing"/>
+        <w:ind w:left="900" w:hanging="540"/>
+        <w:rPr>
+          <w:b/>
+          <w:bCs/>
+          <w:sz w:val="20"/>
+          <w:szCs w:val="20"/>
+        </w:rPr>
+      </w:pPr>
+    </w:p>
+    <w:p>
+      <w:pPr>
+        <w:pStyle w:val="NoSpacing"/>
+        <w:ind w:left="900" w:hanging="900"/>
+        <w:rPr>
+          <w:b/>
+          <w:bCs/>
+        </w:rPr>
+      </w:pPr>
+      <w:r>
+        <w:rPr>
+          <w:b/>
+          <w:bCs/>
+        </w:rPr>
+        <w:t>The Next Step</w:t>
+      </w:r>
+    </w:p>
+    <w:p>
+      <w:pPr>
+        <w:pStyle w:val="NoSpacing"/>
+        <w:ind w:left="900" w:hanging="900"/>
+        <w:rPr>
+          <w:b/>
+          <w:bCs/>
+        </w:rPr>
+      </w:pPr>
+    </w:p>
+    <w:p>
+      <w:pPr>
+        <w:pStyle w:val="NoSpacing"/>
+        <w:ind w:left="900" w:hanging="900"/>
+        <w:rPr>
+          <w:b/>
+          <w:bCs/>
+          <w:sz w:val="20"/>
+          <w:szCs w:val="20"/>
+        </w:rPr>
+      </w:pPr>
+      <w:r>
+        <w:rPr>
+          <w:b/>
+          <w:bCs/>
+          <w:sz w:val="20"/>
+          <w:szCs w:val="20"/>
+        </w:rPr>
+        <w:t>The Main Course</w:t>
+      </w:r>
+    </w:p>
+    <w:p>
+      <w:pPr>
+        <w:pStyle w:val="NoSpacing"/>
+        <w:ind w:left="900" w:hanging="900"/>
+        <w:rPr>
+          <w:b/>
+          <w:bCs/>
+          <w:sz w:val="20"/>
+          <w:szCs w:val="20"/>
+        </w:rPr>
+      </w:pPr>
+      <w:r>
+        <w:rPr>
+          <w:b/>
+          <w:bCs/>
+          <w:sz w:val="20"/>
+          <w:szCs w:val="20"/>
+        </w:rPr>
+        <w:t>Tournament Play</w:t>
+      </w:r>
+    </w:p>
+    <w:p>
+      <w:pPr>
+        <w:pStyle w:val="NoSpacing"/>
+        <w:ind w:left="900" w:hanging="900"/>
+        <w:rPr>
+          <w:b/>
+          <w:bCs/>
+          <w:sz w:val="20"/>
+          <w:szCs w:val="20"/>
+        </w:rPr>
+      </w:pPr>
+      <w:r>
+        <w:rPr>
+          <w:b/>
+          <w:bCs/>
+          <w:sz w:val="20"/>
+          <w:szCs w:val="20"/>
+        </w:rPr>
+        <w:t>Live Reads and Tells</w:t>
+      </w:r>
+    </w:p>
+    <w:p>
+      <w:pPr>
+        <w:pStyle w:val="NoSpacing"/>
+        <w:ind w:left="900" w:hanging="900"/>
+        <w:rPr>
+          <w:b/>
+          <w:bCs/>
+          <w:sz w:val="20"/>
+          <w:szCs w:val="20"/>
+        </w:rPr>
+      </w:pPr>
+      <w:r>
+        <w:rPr>
+          <w:b/>
+          <w:bCs/>
+          <w:sz w:val="20"/>
+          <w:szCs w:val="20"/>
+        </w:rPr>
+        <w:t>Higher-Level Poker Thinking</w:t>
+      </w:r>
+    </w:p>
+    <w:p>
+      <w:pPr>
+        <w:pStyle w:val="NoSpacing"/>
+        <w:ind w:left="900" w:hanging="900"/>
+        <w:rPr>
+          <w:b/>
+          <w:bCs/>
+          <w:sz w:val="20"/>
+          <w:szCs w:val="20"/>
+        </w:rPr>
+      </w:pPr>
+      <w:r>
+        <w:rPr>
+          <w:b/>
+          <w:bCs/>
+          <w:sz w:val="20"/>
+          <w:szCs w:val="20"/>
+        </w:rPr>
+        <w:t>Final Thoughts</w:t>
+      </w:r>
+    </w:p>
+    <w:p>
+      <w:pPr>
+        <w:pStyle w:val="NoSpacing"/>
+        <w:ind w:left="900" w:hanging="900"/>
+        <w:rPr>
+          <w:b/>
+          <w:bCs/>
+          <w:sz w:val="20"/>
+          <w:szCs w:val="20"/>
+        </w:rPr>
+      </w:pPr>
+    </w:p>
+    <w:p>
+      <w:pPr>
+        <w:pStyle w:val="NoSpacing"/>
+        <w:ind w:left="900" w:hanging="900"/>
+        <w:rPr>
+          <w:b/>
+          <w:bCs/>
+        </w:rPr>
+      </w:pPr>
+      <w:r>
+        <w:rPr>
+          <w:b/>
+          <w:bCs/>
+        </w:rPr>
+        <w:t>Conclusion</w:t>
+      </w:r>
+    </w:p>
+    <w:p>
+      <w:pPr>
+        <w:pStyle w:val="NoSpacing"/>
+        <w:ind w:left="900" w:hanging="900"/>
+        <w:rPr>
+          <w:b/>
+          <w:bCs/>
+        </w:rPr>
+      </w:pPr>
+    </w:p>
+    <w:p>
+      <w:pPr>
+        <w:pStyle w:val="NoSpacing"/>
+        <w:ind w:left="900" w:hanging="900"/>
+        <w:rPr>
+          <w:b/>
+          <w:bCs/>
+        </w:rPr>
+      </w:pPr>
+      <w:r>
+        <w:rPr>
+          <w:b/>
+          <w:bCs/>
+        </w:rPr>
         <w:lastRenderedPageBreak/>
-        <w:t>Skill #</w:t>
-      </w:r>
-      <w:r>
-        <w:rPr>
-          <w:b/>
-          <w:bCs/>
-          <w:sz w:val="20"/>
-          <w:szCs w:val="20"/>
-        </w:rPr>
-        <w:t>8</w:t>
-      </w:r>
-      <w:r>
-        <w:rPr>
-          <w:b/>
-          <w:bCs/>
-          <w:sz w:val="20"/>
-          <w:szCs w:val="20"/>
-        </w:rPr>
-        <w:tab/>
-      </w:r>
-      <w:r>
-        <w:rPr>
-          <w:b/>
-          <w:bCs/>
-          <w:sz w:val="20"/>
-          <w:szCs w:val="20"/>
-        </w:rPr>
-        <w:t>Exploiting Aggression</w:t>
-      </w:r>
-    </w:p>
-    <w:p>
-      <w:pPr>
-        <w:pStyle w:val="NoSpacing"/>
-        <w:ind w:left="900" w:hanging="540"/>
-        <w:rPr>
-          <w:b/>
-          <w:bCs/>
-          <w:sz w:val="20"/>
-          <w:szCs w:val="20"/>
-        </w:rPr>
-      </w:pPr>
-      <w:r>
-        <w:rPr>
-          <w:b/>
-          <w:bCs/>
-          <w:sz w:val="20"/>
-          <w:szCs w:val="20"/>
-        </w:rPr>
-        <w:t>Bloated Betting Frequencies</w:t>
-      </w:r>
-    </w:p>
-    <w:p>
-      <w:pPr>
-        <w:pStyle w:val="NoSpacing"/>
-        <w:ind w:left="900" w:hanging="540"/>
-        <w:rPr>
-          <w:b/>
-          <w:bCs/>
-          <w:sz w:val="20"/>
-          <w:szCs w:val="20"/>
-        </w:rPr>
-      </w:pPr>
-      <w:r>
-        <w:rPr>
-          <w:b/>
-          <w:bCs/>
-          <w:sz w:val="20"/>
-          <w:szCs w:val="20"/>
-        </w:rPr>
-        <w:t>The Give-Up</w:t>
-      </w:r>
-    </w:p>
-    <w:p>
-      <w:pPr>
-        <w:pStyle w:val="NoSpacing"/>
-        <w:ind w:left="900" w:hanging="540"/>
-        <w:rPr>
-          <w:b/>
-          <w:bCs/>
-          <w:sz w:val="20"/>
-          <w:szCs w:val="20"/>
-        </w:rPr>
-      </w:pPr>
-      <w:r>
-        <w:rPr>
-          <w:b/>
-          <w:bCs/>
-          <w:sz w:val="20"/>
-          <w:szCs w:val="20"/>
-        </w:rPr>
-        <w:t>The Last-Ditch Effort</w:t>
-      </w:r>
-    </w:p>
-    <w:p>
-      <w:pPr>
-        <w:pStyle w:val="NoSpacing"/>
-        <w:ind w:left="900" w:hanging="540"/>
-        <w:rPr>
-          <w:b/>
-          <w:bCs/>
-          <w:sz w:val="20"/>
-          <w:szCs w:val="20"/>
-        </w:rPr>
-      </w:pPr>
-      <w:r>
-        <w:rPr>
-          <w:b/>
-          <w:bCs/>
-          <w:sz w:val="20"/>
-          <w:szCs w:val="20"/>
-        </w:rPr>
-        <w:t>The Bully</w:t>
-      </w:r>
-    </w:p>
-    <w:p>
-      <w:pPr>
-        <w:pStyle w:val="NoSpacing"/>
-        <w:ind w:left="900" w:hanging="540"/>
-        <w:rPr>
-          <w:b/>
-          <w:bCs/>
-          <w:sz w:val="20"/>
-          <w:szCs w:val="20"/>
-        </w:rPr>
-      </w:pPr>
-    </w:p>
-    <w:p>
-      <w:pPr>
-        <w:pStyle w:val="NoSpacing"/>
-        <w:ind w:left="900" w:hanging="900"/>
-        <w:rPr>
-          <w:b/>
-          <w:bCs/>
-          <w:sz w:val="20"/>
-          <w:szCs w:val="20"/>
-        </w:rPr>
-      </w:pPr>
-      <w:r>
-        <w:rPr>
-          <w:b/>
-          <w:bCs/>
-          <w:sz w:val="20"/>
-          <w:szCs w:val="20"/>
-        </w:rPr>
-        <w:t>Skill #</w:t>
-      </w:r>
-      <w:r>
-        <w:rPr>
-          <w:b/>
-          <w:bCs/>
-          <w:sz w:val="20"/>
-          <w:szCs w:val="20"/>
-        </w:rPr>
-        <w:t>9</w:t>
-      </w:r>
-      <w:r>
-        <w:rPr>
-          <w:b/>
-          <w:bCs/>
-          <w:sz w:val="20"/>
-          <w:szCs w:val="20"/>
-        </w:rPr>
-        <w:tab/>
-      </w:r>
-      <w:r>
-        <w:rPr>
-          <w:b/>
-          <w:bCs/>
-          <w:sz w:val="20"/>
-          <w:szCs w:val="20"/>
-        </w:rPr>
-        <w:t>Playing Deep</w:t>
-      </w:r>
-    </w:p>
-    <w:p>
-      <w:pPr>
-        <w:pStyle w:val="NoSpacing"/>
-        <w:ind w:left="900" w:hanging="540"/>
-        <w:rPr>
-          <w:b/>
-          <w:bCs/>
-          <w:sz w:val="20"/>
-          <w:szCs w:val="20"/>
-        </w:rPr>
-      </w:pPr>
-      <w:r>
-        <w:rPr>
-          <w:b/>
-          <w:bCs/>
-          <w:sz w:val="20"/>
-          <w:szCs w:val="20"/>
-        </w:rPr>
-        <w:t>Not a Totally Different Game</w:t>
-      </w:r>
-    </w:p>
-    <w:p>
-      <w:pPr>
-        <w:pStyle w:val="NoSpacing"/>
-        <w:ind w:left="900" w:hanging="540"/>
-        <w:rPr>
-          <w:b/>
-          <w:bCs/>
-          <w:sz w:val="20"/>
-          <w:szCs w:val="20"/>
-        </w:rPr>
-      </w:pPr>
-      <w:r>
-        <w:rPr>
-          <w:b/>
-          <w:bCs/>
-          <w:sz w:val="20"/>
-          <w:szCs w:val="20"/>
-        </w:rPr>
-        <w:t>Deep Stacks, In Practice</w:t>
-      </w:r>
-    </w:p>
-    <w:p>
-      <w:pPr>
-        <w:pStyle w:val="NoSpacing"/>
-        <w:ind w:left="900" w:hanging="540"/>
-        <w:rPr>
-          <w:b/>
-          <w:bCs/>
-          <w:sz w:val="20"/>
-          <w:szCs w:val="20"/>
-        </w:rPr>
-      </w:pPr>
-      <w:r>
-        <w:rPr>
-          <w:b/>
-          <w:bCs/>
-          <w:sz w:val="20"/>
-          <w:szCs w:val="20"/>
-        </w:rPr>
-        <w:t>Final Thoughts</w:t>
-      </w:r>
-    </w:p>
-    <w:p>
-      <w:pPr>
-        <w:pStyle w:val="NoSpacing"/>
-        <w:rPr>
-          <w:b/>
-          <w:bCs/>
-          <w:sz w:val="20"/>
-          <w:szCs w:val="20"/>
-        </w:rPr>
-      </w:pPr>
-    </w:p>
-    <w:p>
-      <w:pPr>
-        <w:pStyle w:val="NoSpacing"/>
-        <w:ind w:left="900" w:hanging="900"/>
-        <w:rPr>
-          <w:b/>
-          <w:bCs/>
-          <w:sz w:val="20"/>
-          <w:szCs w:val="20"/>
-        </w:rPr>
-      </w:pPr>
-      <w:r>
-        <w:rPr>
-          <w:b/>
-          <w:bCs/>
-          <w:sz w:val="20"/>
-          <w:szCs w:val="20"/>
-        </w:rPr>
-        <w:t>Skill #</w:t>
-      </w:r>
-      <w:r>
-        <w:rPr>
-          <w:b/>
-          <w:bCs/>
-          <w:sz w:val="20"/>
-          <w:szCs w:val="20"/>
-        </w:rPr>
-        <w:t>10</w:t>
-      </w:r>
-      <w:r>
-        <w:rPr>
-          <w:b/>
-          <w:bCs/>
-          <w:sz w:val="20"/>
-          <w:szCs w:val="20"/>
-        </w:rPr>
-        <w:tab/>
-      </w:r>
-      <w:r>
-        <w:rPr>
-          <w:b/>
-          <w:bCs/>
-          <w:sz w:val="20"/>
-          <w:szCs w:val="20"/>
-        </w:rPr>
-        <w:t>Taking on the Pros</w:t>
-      </w:r>
-    </w:p>
-    <w:p>
-      <w:pPr>
-        <w:pStyle w:val="NoSpacing"/>
-        <w:ind w:left="900" w:hanging="540"/>
-        <w:rPr>
-          <w:b/>
-          <w:bCs/>
-          <w:sz w:val="20"/>
-          <w:szCs w:val="20"/>
-        </w:rPr>
-      </w:pPr>
-      <w:r>
-        <w:rPr>
-          <w:b/>
-          <w:bCs/>
-          <w:sz w:val="20"/>
-          <w:szCs w:val="20"/>
-        </w:rPr>
-        <w:t>Reversing Live Reads</w:t>
-      </w:r>
-    </w:p>
-    <w:p>
-      <w:pPr>
-        <w:pStyle w:val="NoSpacing"/>
-        <w:ind w:left="900" w:hanging="540"/>
-        <w:rPr>
-          <w:b/>
-          <w:bCs/>
-          <w:sz w:val="20"/>
-          <w:szCs w:val="20"/>
-        </w:rPr>
-      </w:pPr>
-      <w:r>
-        <w:rPr>
-          <w:b/>
-          <w:bCs/>
-          <w:sz w:val="20"/>
-          <w:szCs w:val="20"/>
-        </w:rPr>
-        <w:t>Finding Their Leaks</w:t>
-      </w:r>
-    </w:p>
-    <w:p>
-      <w:pPr>
-        <w:pStyle w:val="NoSpacing"/>
-        <w:ind w:left="900" w:hanging="540"/>
-        <w:rPr>
-          <w:b/>
-          <w:bCs/>
-          <w:sz w:val="20"/>
-          <w:szCs w:val="20"/>
-        </w:rPr>
-      </w:pPr>
-      <w:r>
-        <w:rPr>
-          <w:b/>
-          <w:bCs/>
-          <w:sz w:val="20"/>
-          <w:szCs w:val="20"/>
-        </w:rPr>
-        <w:t>Game-Theory Optimal Play</w:t>
-      </w:r>
-    </w:p>
-    <w:p>
-      <w:pPr>
-        <w:pStyle w:val="NoSpacing"/>
-        <w:ind w:left="900" w:hanging="540"/>
-        <w:rPr>
-          <w:b/>
-          <w:bCs/>
-          <w:sz w:val="20"/>
-          <w:szCs w:val="20"/>
-        </w:rPr>
-      </w:pPr>
-    </w:p>
-    <w:p>
-      <w:pPr>
-        <w:pStyle w:val="NoSpacing"/>
-        <w:ind w:left="900" w:hanging="900"/>
-        <w:rPr>
-          <w:b/>
-          <w:bCs/>
-          <w:sz w:val="20"/>
-          <w:szCs w:val="20"/>
-        </w:rPr>
-      </w:pPr>
-      <w:r>
-        <w:rPr>
-          <w:b/>
-          <w:bCs/>
-          <w:sz w:val="20"/>
-          <w:szCs w:val="20"/>
-        </w:rPr>
-        <w:t>5</w:t>
-      </w:r>
-      <w:r>
-        <w:rPr>
-          <w:b/>
-          <w:bCs/>
-          <w:sz w:val="20"/>
-          <w:szCs w:val="20"/>
-        </w:rPr>
-        <w:t>-</w:t>
-      </w:r>
-      <w:r>
-        <w:rPr>
-          <w:b/>
-          <w:bCs/>
-          <w:sz w:val="20"/>
-          <w:szCs w:val="20"/>
-        </w:rPr>
-        <w:t>10</w:t>
-      </w:r>
-      <w:r>
-        <w:rPr>
-          <w:b/>
-          <w:bCs/>
-          <w:sz w:val="20"/>
-          <w:szCs w:val="20"/>
-        </w:rPr>
-        <w:t xml:space="preserve"> </w:t>
-      </w:r>
-      <w:r>
-        <w:rPr>
-          <w:b/>
-          <w:bCs/>
-          <w:sz w:val="20"/>
-          <w:szCs w:val="20"/>
-        </w:rPr>
-        <w:t>Hand Quizzes</w:t>
-      </w:r>
-    </w:p>
-    <w:p>
-      <w:pPr>
-        <w:pStyle w:val="NoSpacing"/>
-        <w:ind w:left="900" w:hanging="540"/>
-        <w:rPr>
-          <w:b/>
-          <w:bCs/>
-          <w:sz w:val="20"/>
-          <w:szCs w:val="20"/>
-        </w:rPr>
-      </w:pPr>
-      <w:r>
-        <w:rPr>
-          <w:b/>
-          <w:bCs/>
-          <w:sz w:val="20"/>
-          <w:szCs w:val="20"/>
-        </w:rPr>
-        <w:t>Hand 1</w:t>
-      </w:r>
-    </w:p>
-    <w:p>
-      <w:pPr>
-        <w:pStyle w:val="NoSpacing"/>
-        <w:ind w:left="900" w:hanging="540"/>
-        <w:rPr>
-          <w:b/>
-          <w:bCs/>
-          <w:sz w:val="20"/>
-          <w:szCs w:val="20"/>
-        </w:rPr>
-      </w:pPr>
-      <w:r>
-        <w:rPr>
-          <w:b/>
-          <w:bCs/>
-          <w:sz w:val="20"/>
-          <w:szCs w:val="20"/>
-        </w:rPr>
-        <w:t>Hand 2</w:t>
-      </w:r>
-    </w:p>
-    <w:p>
-      <w:pPr>
-        <w:pStyle w:val="NoSpacing"/>
-        <w:ind w:left="900" w:hanging="540"/>
-        <w:rPr>
-          <w:b/>
-          <w:bCs/>
-          <w:sz w:val="20"/>
-          <w:szCs w:val="20"/>
-        </w:rPr>
-      </w:pPr>
-      <w:r>
-        <w:rPr>
-          <w:b/>
-          <w:bCs/>
-          <w:sz w:val="20"/>
-          <w:szCs w:val="20"/>
-        </w:rPr>
-        <w:t>Hand 3</w:t>
-      </w:r>
-    </w:p>
-    <w:p>
-      <w:pPr>
-        <w:pStyle w:val="NoSpacing"/>
-        <w:ind w:left="900" w:hanging="540"/>
-        <w:rPr>
-          <w:b/>
-          <w:bCs/>
-          <w:sz w:val="20"/>
-          <w:szCs w:val="20"/>
-        </w:rPr>
-      </w:pPr>
-    </w:p>
-    <w:p>
-      <w:pPr>
-        <w:pStyle w:val="NoSpacing"/>
-        <w:ind w:left="900" w:hanging="900"/>
-        <w:rPr>
-          <w:b/>
-          <w:bCs/>
-        </w:rPr>
-      </w:pPr>
-      <w:r>
-        <w:rPr>
-          <w:b/>
-          <w:bCs/>
-        </w:rPr>
-        <w:t>The Next Step</w:t>
-      </w:r>
-    </w:p>
-    <w:p>
-      <w:pPr>
-        <w:pStyle w:val="NoSpacing"/>
-        <w:ind w:left="900" w:hanging="900"/>
-        <w:rPr>
-          <w:b/>
-          <w:bCs/>
-        </w:rPr>
-      </w:pPr>
-    </w:p>
-    <w:p>
-      <w:pPr>
-        <w:pStyle w:val="NoSpacing"/>
-        <w:ind w:left="900" w:hanging="900"/>
-        <w:rPr>
-          <w:b/>
-          <w:bCs/>
-          <w:sz w:val="20"/>
-          <w:szCs w:val="20"/>
-        </w:rPr>
-      </w:pPr>
-      <w:r>
-        <w:rPr>
-          <w:b/>
-          <w:bCs/>
-          <w:sz w:val="20"/>
-          <w:szCs w:val="20"/>
-        </w:rPr>
-        <w:t>The Main Course</w:t>
-      </w:r>
-    </w:p>
-    <w:p>
-      <w:pPr>
-        <w:pStyle w:val="NoSpacing"/>
-        <w:ind w:left="900" w:hanging="900"/>
-        <w:rPr>
-          <w:b/>
-          <w:bCs/>
-          <w:sz w:val="20"/>
-          <w:szCs w:val="20"/>
-        </w:rPr>
-      </w:pPr>
-      <w:r>
-        <w:rPr>
-          <w:b/>
-          <w:bCs/>
-          <w:sz w:val="20"/>
-          <w:szCs w:val="20"/>
-        </w:rPr>
-        <w:t>Tournament Play</w:t>
-      </w:r>
-    </w:p>
-    <w:p>
-      <w:pPr>
-        <w:pStyle w:val="NoSpacing"/>
-        <w:ind w:left="900" w:hanging="900"/>
-        <w:rPr>
-          <w:b/>
-          <w:bCs/>
-          <w:sz w:val="20"/>
-          <w:szCs w:val="20"/>
-        </w:rPr>
-      </w:pPr>
-      <w:r>
-        <w:rPr>
-          <w:b/>
-          <w:bCs/>
-          <w:sz w:val="20"/>
-          <w:szCs w:val="20"/>
-        </w:rPr>
-        <w:t>Live Reads and Tells</w:t>
-      </w:r>
-    </w:p>
-    <w:p>
-      <w:pPr>
-        <w:pStyle w:val="NoSpacing"/>
-        <w:ind w:left="900" w:hanging="900"/>
-        <w:rPr>
-          <w:b/>
-          <w:bCs/>
-          <w:sz w:val="20"/>
-          <w:szCs w:val="20"/>
-        </w:rPr>
-      </w:pPr>
-      <w:r>
-        <w:rPr>
-          <w:b/>
-          <w:bCs/>
-          <w:sz w:val="20"/>
-          <w:szCs w:val="20"/>
-        </w:rPr>
-        <w:t>Higher-Level Poker Thinking</w:t>
-      </w:r>
-    </w:p>
-    <w:p>
-      <w:pPr>
-        <w:pStyle w:val="NoSpacing"/>
-        <w:ind w:left="900" w:hanging="900"/>
-        <w:rPr>
-          <w:b/>
-          <w:bCs/>
-          <w:sz w:val="20"/>
-          <w:szCs w:val="20"/>
-        </w:rPr>
-      </w:pPr>
-      <w:r>
-        <w:rPr>
-          <w:b/>
-          <w:bCs/>
-          <w:sz w:val="20"/>
-          <w:szCs w:val="20"/>
-        </w:rPr>
-        <w:t>Final Thoughts</w:t>
-      </w:r>
-    </w:p>
-    <w:p>
-      <w:pPr>
-        <w:pStyle w:val="NoSpacing"/>
-        <w:ind w:left="900" w:hanging="900"/>
-        <w:rPr>
-          <w:b/>
-          <w:bCs/>
-          <w:sz w:val="20"/>
-          <w:szCs w:val="20"/>
-        </w:rPr>
-      </w:pPr>
-    </w:p>
-    <w:p>
-      <w:pPr>
-        <w:pStyle w:val="NoSpacing"/>
-        <w:ind w:left="900" w:hanging="900"/>
-        <w:rPr>
-          <w:b/>
-          <w:bCs/>
-        </w:rPr>
-      </w:pPr>
-      <w:r>
-        <w:rPr>
-          <w:b/>
-          <w:bCs/>
-        </w:rPr>
-        <w:t>Conclusion</w:t>
-      </w:r>
-    </w:p>
-    <w:p>
-      <w:pPr>
-        <w:pStyle w:val="NoSpacing"/>
-        <w:ind w:left="900" w:hanging="900"/>
-        <w:rPr>
-          <w:b/>
-          <w:bCs/>
-        </w:rPr>
-      </w:pPr>
-    </w:p>
-    <w:p>
-      <w:pPr>
-        <w:pStyle w:val="NoSpacing"/>
-        <w:ind w:left="900" w:hanging="900"/>
-        <w:rPr>
-          <w:b/>
-          <w:bCs/>
-        </w:rPr>
-      </w:pPr>
-      <w:r>
-        <w:rPr>
-          <w:b/>
-          <w:bCs/>
-        </w:rPr>
         <w:t>Acknowledgements</w:t>
       </w:r>
     </w:p>
@@ -8646,6 +10296,119 @@
     </w:lvl>
   </w:abstractNum>
   <w:abstractNum w:abstractNumId="7" w15:restartNumberingAfterBreak="0">
+    <w:nsid w:val="3D790561"/>
+    <w:multiLevelType w:val="hybridMultilevel"/>
+    <w:tmpl w:val="FB3027F8"/>
+    <w:lvl w:ilvl="0" w:tplc="04090001">
+      <w:start w:val="1"/>
+      <w:numFmt w:val="bullet"/>
+      <w:lvlText w:val=""/>
+      <w:lvlJc w:val="left"/>
+      <w:pPr>
+        <w:ind w:left="1440" w:hanging="360"/>
+      </w:pPr>
+      <w:rPr>
+        <w:rFonts w:ascii="Symbol" w:hAnsi="Symbol" w:hint="default"/>
+      </w:rPr>
+    </w:lvl>
+    <w:lvl w:ilvl="1" w:tplc="04090003" w:tentative="1">
+      <w:start w:val="1"/>
+      <w:numFmt w:val="bullet"/>
+      <w:lvlText w:val="o"/>
+      <w:lvlJc w:val="left"/>
+      <w:pPr>
+        <w:ind w:left="2160" w:hanging="360"/>
+      </w:pPr>
+      <w:rPr>
+        <w:rFonts w:ascii="Courier New" w:hAnsi="Courier New" w:cs="Courier New" w:hint="default"/>
+      </w:rPr>
+    </w:lvl>
+    <w:lvl w:ilvl="2" w:tplc="04090005" w:tentative="1">
+      <w:start w:val="1"/>
+      <w:numFmt w:val="bullet"/>
+      <w:lvlText w:val=""/>
+      <w:lvlJc w:val="left"/>
+      <w:pPr>
+        <w:ind w:left="2880" w:hanging="360"/>
+      </w:pPr>
+      <w:rPr>
+        <w:rFonts w:ascii="Wingdings" w:hAnsi="Wingdings" w:hint="default"/>
+      </w:rPr>
+    </w:lvl>
+    <w:lvl w:ilvl="3" w:tplc="04090001" w:tentative="1">
+      <w:start w:val="1"/>
+      <w:numFmt w:val="bullet"/>
+      <w:lvlText w:val=""/>
+      <w:lvlJc w:val="left"/>
+      <w:pPr>
+        <w:ind w:left="3600" w:hanging="360"/>
+      </w:pPr>
+      <w:rPr>
+        <w:rFonts w:ascii="Symbol" w:hAnsi="Symbol" w:hint="default"/>
+      </w:rPr>
+    </w:lvl>
+    <w:lvl w:ilvl="4" w:tplc="04090003" w:tentative="1">
+      <w:start w:val="1"/>
+      <w:numFmt w:val="bullet"/>
+      <w:lvlText w:val="o"/>
+      <w:lvlJc w:val="left"/>
+      <w:pPr>
+        <w:ind w:left="4320" w:hanging="360"/>
+      </w:pPr>
+      <w:rPr>
+        <w:rFonts w:ascii="Courier New" w:hAnsi="Courier New" w:cs="Courier New" w:hint="default"/>
+      </w:rPr>
+    </w:lvl>
+    <w:lvl w:ilvl="5" w:tplc="04090005" w:tentative="1">
+      <w:start w:val="1"/>
+      <w:numFmt w:val="bullet"/>
+      <w:lvlText w:val=""/>
+      <w:lvlJc w:val="left"/>
+      <w:pPr>
+        <w:ind w:left="5040" w:hanging="360"/>
+      </w:pPr>
+      <w:rPr>
+        <w:rFonts w:ascii="Wingdings" w:hAnsi="Wingdings" w:hint="default"/>
+      </w:rPr>
+    </w:lvl>
+    <w:lvl w:ilvl="6" w:tplc="04090001" w:tentative="1">
+      <w:start w:val="1"/>
+      <w:numFmt w:val="bullet"/>
+      <w:lvlText w:val=""/>
+      <w:lvlJc w:val="left"/>
+      <w:pPr>
+        <w:ind w:left="5760" w:hanging="360"/>
+      </w:pPr>
+      <w:rPr>
+        <w:rFonts w:ascii="Symbol" w:hAnsi="Symbol" w:hint="default"/>
+      </w:rPr>
+    </w:lvl>
+    <w:lvl w:ilvl="7" w:tplc="04090003" w:tentative="1">
+      <w:start w:val="1"/>
+      <w:numFmt w:val="bullet"/>
+      <w:lvlText w:val="o"/>
+      <w:lvlJc w:val="left"/>
+      <w:pPr>
+        <w:ind w:left="6480" w:hanging="360"/>
+      </w:pPr>
+      <w:rPr>
+        <w:rFonts w:ascii="Courier New" w:hAnsi="Courier New" w:cs="Courier New" w:hint="default"/>
+      </w:rPr>
+    </w:lvl>
+    <w:lvl w:ilvl="8" w:tplc="04090005" w:tentative="1">
+      <w:start w:val="1"/>
+      <w:numFmt w:val="bullet"/>
+      <w:lvlText w:val=""/>
+      <w:lvlJc w:val="left"/>
+      <w:pPr>
+        <w:ind w:left="7200" w:hanging="360"/>
+      </w:pPr>
+      <w:rPr>
+        <w:rFonts w:ascii="Wingdings" w:hAnsi="Wingdings" w:hint="default"/>
+      </w:rPr>
+    </w:lvl>
+  </w:abstractNum>
+  <w:abstractNum w:abstractNumId="8" w15:restartNumberingAfterBreak="0">
     <w:nsid w:val="425B5E32"/>
     <w:multiLevelType w:val="hybridMultilevel"/>
     <w:tmpl w:val="FA5E7434"/>
@@ -8731,7 +10494,7 @@
       </w:pPr>
     </w:lvl>
   </w:abstractNum>
-  <w:abstractNum w:abstractNumId="8" w15:restartNumberingAfterBreak="0">
+  <w:abstractNum w:abstractNumId="9" w15:restartNumberingAfterBreak="0">
     <w:nsid w:val="43AD7A74"/>
     <w:multiLevelType w:val="hybridMultilevel"/>
     <w:tmpl w:val="16D07B1C"/>
@@ -8844,7 +10607,7 @@
       </w:rPr>
     </w:lvl>
   </w:abstractNum>
-  <w:abstractNum w:abstractNumId="9" w15:restartNumberingAfterBreak="0">
+  <w:abstractNum w:abstractNumId="10" w15:restartNumberingAfterBreak="0">
     <w:nsid w:val="450E725E"/>
     <w:multiLevelType w:val="hybridMultilevel"/>
     <w:tmpl w:val="5E126516"/>
@@ -8957,7 +10720,7 @@
       </w:rPr>
     </w:lvl>
   </w:abstractNum>
-  <w:abstractNum w:abstractNumId="10" w15:restartNumberingAfterBreak="0">
+  <w:abstractNum w:abstractNumId="11" w15:restartNumberingAfterBreak="0">
     <w:nsid w:val="56C87776"/>
     <w:multiLevelType w:val="hybridMultilevel"/>
     <w:tmpl w:val="7152B654"/>
@@ -9070,7 +10833,7 @@
       </w:rPr>
     </w:lvl>
   </w:abstractNum>
-  <w:abstractNum w:abstractNumId="11" w15:restartNumberingAfterBreak="0">
+  <w:abstractNum w:abstractNumId="12" w15:restartNumberingAfterBreak="0">
     <w:nsid w:val="64850C35"/>
     <w:multiLevelType w:val="hybridMultilevel"/>
     <w:tmpl w:val="5BE24446"/>
@@ -9183,7 +10946,7 @@
       </w:rPr>
     </w:lvl>
   </w:abstractNum>
-  <w:abstractNum w:abstractNumId="12" w15:restartNumberingAfterBreak="0">
+  <w:abstractNum w:abstractNumId="13" w15:restartNumberingAfterBreak="0">
     <w:nsid w:val="72EB6A5B"/>
     <w:multiLevelType w:val="hybridMultilevel"/>
     <w:tmpl w:val="D958C83A"/>
@@ -9296,7 +11059,7 @@
       </w:rPr>
     </w:lvl>
   </w:abstractNum>
-  <w:abstractNum w:abstractNumId="13" w15:restartNumberingAfterBreak="0">
+  <w:abstractNum w:abstractNumId="14" w15:restartNumberingAfterBreak="0">
     <w:nsid w:val="75F622A8"/>
     <w:multiLevelType w:val="hybridMultilevel"/>
     <w:tmpl w:val="F8D49E32"/>
@@ -9409,7 +11172,7 @@
       </w:rPr>
     </w:lvl>
   </w:abstractNum>
-  <w:abstractNum w:abstractNumId="14" w15:restartNumberingAfterBreak="0">
+  <w:abstractNum w:abstractNumId="15" w15:restartNumberingAfterBreak="0">
     <w:nsid w:val="76F721E7"/>
     <w:multiLevelType w:val="hybridMultilevel"/>
     <w:tmpl w:val="8A429600"/>
@@ -9522,7 +11285,7 @@
       </w:rPr>
     </w:lvl>
   </w:abstractNum>
-  <w:abstractNum w:abstractNumId="15" w15:restartNumberingAfterBreak="0">
+  <w:abstractNum w:abstractNumId="16" w15:restartNumberingAfterBreak="0">
     <w:nsid w:val="7E9163EB"/>
     <w:multiLevelType w:val="hybridMultilevel"/>
     <w:tmpl w:val="0226E438"/>
@@ -9636,7 +11399,7 @@
     </w:lvl>
   </w:abstractNum>
   <w:num w:numId="1" w16cid:durableId="977078365">
-    <w:abstractNumId w:val="15"/>
+    <w:abstractNumId w:val="16"/>
   </w:num>
   <w:num w:numId="2" w16cid:durableId="1359354673">
     <w:abstractNumId w:val="4"/>
@@ -9651,7 +11414,7 @@
     <w:abstractNumId w:val="2"/>
   </w:num>
   <w:num w:numId="6" w16cid:durableId="230122732">
-    <w:abstractNumId w:val="14"/>
+    <w:abstractNumId w:val="15"/>
   </w:num>
   <w:num w:numId="7" w16cid:durableId="950167202">
     <w:abstractNumId w:val="3"/>
@@ -9660,28 +11423,31 @@
     <w:abstractNumId w:val="6"/>
   </w:num>
   <w:num w:numId="9" w16cid:durableId="761294870">
+    <w:abstractNumId w:val="11"/>
+  </w:num>
+  <w:num w:numId="10" w16cid:durableId="1960915812">
+    <w:abstractNumId w:val="9"/>
+  </w:num>
+  <w:num w:numId="11" w16cid:durableId="978264190">
     <w:abstractNumId w:val="10"/>
   </w:num>
-  <w:num w:numId="10" w16cid:durableId="1960915812">
+  <w:num w:numId="12" w16cid:durableId="452099053">
+    <w:abstractNumId w:val="14"/>
+  </w:num>
+  <w:num w:numId="13" w16cid:durableId="448859131">
     <w:abstractNumId w:val="8"/>
   </w:num>
-  <w:num w:numId="11" w16cid:durableId="978264190">
-    <w:abstractNumId w:val="9"/>
-  </w:num>
-  <w:num w:numId="12" w16cid:durableId="452099053">
+  <w:num w:numId="14" w16cid:durableId="1751389898">
     <w:abstractNumId w:val="13"/>
   </w:num>
-  <w:num w:numId="13" w16cid:durableId="448859131">
-    <w:abstractNumId w:val="7"/>
-  </w:num>
-  <w:num w:numId="14" w16cid:durableId="1751389898">
+  <w:num w:numId="15" w16cid:durableId="1190604581">
     <w:abstractNumId w:val="12"/>
-  </w:num>
-  <w:num w:numId="15" w16cid:durableId="1190604581">
-    <w:abstractNumId w:val="11"/>
   </w:num>
   <w:num w:numId="16" w16cid:durableId="128323758">
     <w:abstractNumId w:val="1"/>
+  </w:num>
+  <w:num w:numId="17" w16cid:durableId="273441426">
+    <w:abstractNumId w:val="7"/>
   </w:num>
 </w:numbering>
 </file>
@@ -10090,6 +11856,7 @@
   <w:style w:type="character" w:default="1" w:styleId="DefaultParagraphFont">
     <w:name w:val="Default Paragraph Font"/>
     <w:uiPriority w:val="1"/>
+    <w:semiHidden/>
     <w:unhideWhenUsed/>
   </w:style>
   <w:style w:type="table" w:default="1" w:styleId="TableNormal">

</xml_diff>